<commit_message>
lab dummy with linear constrain
</commit_message>
<xml_diff>
--- a/template/template-word-lab-exrecise.docx
+++ b/template/template-word-lab-exrecise.docx
@@ -1,10 +1,10 @@
 
 <file path=word/document.xml><?xml version="1.0" encoding="utf-8"?>
-<w:document xmlns:wpc="http://schemas.microsoft.com/office/word/2010/wordprocessingCanvas" xmlns:cx="http://schemas.microsoft.com/office/drawing/2014/chartex" xmlns:cx1="http://schemas.microsoft.com/office/drawing/2015/9/8/chartex" xmlns:cx2="http://schemas.microsoft.com/office/drawing/2015/10/21/chartex" xmlns:cx3="http://schemas.microsoft.com/office/drawing/2016/5/9/chartex" xmlns:cx4="http://schemas.microsoft.com/office/drawing/2016/5/10/chartex" xmlns:cx5="http://schemas.microsoft.com/office/drawing/2016/5/11/chartex" xmlns:cx6="http://schemas.microsoft.com/office/drawing/2016/5/12/chartex" xmlns:cx7="http://schemas.microsoft.com/office/drawing/2016/5/13/chartex" xmlns:cx8="http://schemas.microsoft.com/office/drawing/2016/5/14/chartex" xmlns:mc="http://schemas.openxmlformats.org/markup-compatibility/2006" xmlns:aink="http://schemas.microsoft.com/office/drawing/2016/ink" xmlns:am3d="http://schemas.microsoft.com/office/drawing/2017/model3d" xmlns:o="urn:schemas-microsoft-com:office:office" xmlns:r="http://schemas.openxmlformats.org/officeDocument/2006/relationships" xmlns:m="http://schemas.openxmlformats.org/officeDocument/2006/math" xmlns:v="urn:schemas-microsoft-com:vml" xmlns:wp14="http://schemas.microsoft.com/office/word/2010/wordprocessingDrawing" xmlns:wp="http://schemas.openxmlformats.org/drawingml/2006/wordprocessingDrawing" xmlns:w10="urn:schemas-microsoft-com:office:word" xmlns:w="http://schemas.openxmlformats.org/wordprocessingml/2006/main" xmlns:w14="http://schemas.microsoft.com/office/word/2010/wordml" xmlns:w15="http://schemas.microsoft.com/office/word/2012/wordml" xmlns:w16cex="http://schemas.microsoft.com/office/word/2018/wordml/cex" xmlns:w16cid="http://schemas.microsoft.com/office/word/2016/wordml/cid" xmlns:w16="http://schemas.microsoft.com/office/word/2018/wordml" xmlns:w16sdtdh="http://schemas.microsoft.com/office/word/2020/wordml/sdtdatahash" xmlns:w16se="http://schemas.microsoft.com/office/word/2015/wordml/symex" xmlns:wpg="http://schemas.microsoft.com/office/word/2010/wordprocessingGroup" xmlns:wpi="http://schemas.microsoft.com/office/word/2010/wordprocessingInk" xmlns:wne="http://schemas.microsoft.com/office/word/2006/wordml" xmlns:wps="http://schemas.microsoft.com/office/word/2010/wordprocessingShape" mc:Ignorable="w14 w15 w16se w16cid w16 w16cex w16sdtdh wp14">
+<w:document xmlns:wpc="http://schemas.microsoft.com/office/word/2010/wordprocessingCanvas" xmlns:cx="http://schemas.microsoft.com/office/drawing/2014/chartex" xmlns:cx1="http://schemas.microsoft.com/office/drawing/2015/9/8/chartex" xmlns:cx2="http://schemas.microsoft.com/office/drawing/2015/10/21/chartex" xmlns:cx3="http://schemas.microsoft.com/office/drawing/2016/5/9/chartex" xmlns:cx4="http://schemas.microsoft.com/office/drawing/2016/5/10/chartex" xmlns:cx5="http://schemas.microsoft.com/office/drawing/2016/5/11/chartex" xmlns:cx6="http://schemas.microsoft.com/office/drawing/2016/5/12/chartex" xmlns:cx7="http://schemas.microsoft.com/office/drawing/2016/5/13/chartex" xmlns:cx8="http://schemas.microsoft.com/office/drawing/2016/5/14/chartex" xmlns:mc="http://schemas.openxmlformats.org/markup-compatibility/2006" xmlns:aink="http://schemas.microsoft.com/office/drawing/2016/ink" xmlns:am3d="http://schemas.microsoft.com/office/drawing/2017/model3d" xmlns:o="urn:schemas-microsoft-com:office:office" xmlns:oel="http://schemas.microsoft.com/office/2019/extlst" xmlns:r="http://schemas.openxmlformats.org/officeDocument/2006/relationships" xmlns:m="http://schemas.openxmlformats.org/officeDocument/2006/math" xmlns:v="urn:schemas-microsoft-com:vml" xmlns:wp14="http://schemas.microsoft.com/office/word/2010/wordprocessingDrawing" xmlns:wp="http://schemas.openxmlformats.org/drawingml/2006/wordprocessingDrawing" xmlns:w10="urn:schemas-microsoft-com:office:word" xmlns:w="http://schemas.openxmlformats.org/wordprocessingml/2006/main" xmlns:w14="http://schemas.microsoft.com/office/word/2010/wordml" xmlns:w15="http://schemas.microsoft.com/office/word/2012/wordml" xmlns:w16cex="http://schemas.microsoft.com/office/word/2018/wordml/cex" xmlns:w16cid="http://schemas.microsoft.com/office/word/2016/wordml/cid" xmlns:w16="http://schemas.microsoft.com/office/word/2018/wordml" xmlns:w16sdtdh="http://schemas.microsoft.com/office/word/2020/wordml/sdtdatahash" xmlns:w16se="http://schemas.microsoft.com/office/word/2015/wordml/symex" xmlns:wpg="http://schemas.microsoft.com/office/word/2010/wordprocessingGroup" xmlns:wpi="http://schemas.microsoft.com/office/word/2010/wordprocessingInk" xmlns:wne="http://schemas.microsoft.com/office/word/2006/wordml" xmlns:wps="http://schemas.microsoft.com/office/word/2010/wordprocessingShape" mc:Ignorable="w14 w15 w16se w16cid w16 w16cex w16sdtdh wp14">
   <w:body>
     <w:p>
       <w:pPr>
-        <w:pStyle w:val="Title"/>
+        <w:pStyle w:val="a5"/>
       </w:pPr>
       <w:r>
         <w:t>Untitled</w:t>
@@ -20,7 +20,7 @@
     </w:p>
     <w:p>
       <w:pPr>
-        <w:pStyle w:val="Date"/>
+        <w:pStyle w:val="a7"/>
       </w:pPr>
       <w:r>
         <w:t>2021/11/6</w:t>
@@ -48,7 +48,7 @@
       <w:sdtContent>
         <w:p>
           <w:pPr>
-            <w:pStyle w:val="TOCHeading"/>
+            <w:pStyle w:val="TOC"/>
           </w:pPr>
           <w:r>
             <w:t>Table of Contents</w:t>
@@ -77,7 +77,7 @@
           <w:hyperlink w:anchor="_Toc87177818" w:history="1">
             <w:r>
               <w:rPr>
-                <w:rStyle w:val="Hyperlink"/>
+                <w:rStyle w:val="ae"/>
                 <w:noProof/>
               </w:rPr>
               <w:t>1</w:t>
@@ -90,7 +90,7 @@
             </w:r>
             <w:r>
               <w:rPr>
-                <w:rStyle w:val="Hyperlink"/>
+                <w:rStyle w:val="ae"/>
                 <w:noProof/>
               </w:rPr>
               <w:t>一级标题</w:t>
@@ -160,7 +160,7 @@
           <w:hyperlink w:anchor="_Toc87177819" w:history="1">
             <w:r>
               <w:rPr>
-                <w:rStyle w:val="Hyperlink"/>
+                <w:rStyle w:val="ae"/>
                 <w:noProof/>
               </w:rPr>
               <w:t>1.1</w:t>
@@ -173,7 +173,7 @@
             </w:r>
             <w:r>
               <w:rPr>
-                <w:rStyle w:val="Hyperlink"/>
+                <w:rStyle w:val="ae"/>
                 <w:noProof/>
               </w:rPr>
               <w:t>二级标题</w:t>
@@ -243,7 +243,7 @@
           <w:hyperlink w:anchor="_Toc87177820" w:history="1">
             <w:r>
               <w:rPr>
-                <w:rStyle w:val="Hyperlink"/>
+                <w:rStyle w:val="ae"/>
                 <w:noProof/>
               </w:rPr>
               <w:t>1.1.1</w:t>
@@ -256,7 +256,7 @@
             </w:r>
             <w:r>
               <w:rPr>
-                <w:rStyle w:val="Hyperlink"/>
+                <w:rStyle w:val="ae"/>
                 <w:noProof/>
               </w:rPr>
               <w:t>三级标题</w:t>
@@ -325,7 +325,7 @@
           <w:hyperlink w:anchor="_Toc87177821" w:history="1">
             <w:r>
               <w:rPr>
-                <w:rStyle w:val="Hyperlink"/>
+                <w:rStyle w:val="ae"/>
                 <w:noProof/>
               </w:rPr>
               <w:t>2</w:t>
@@ -338,7 +338,7 @@
             </w:r>
             <w:r>
               <w:rPr>
-                <w:rStyle w:val="Hyperlink"/>
+                <w:rStyle w:val="ae"/>
                 <w:noProof/>
               </w:rPr>
               <w:t>段落</w:t>
@@ -408,7 +408,7 @@
           <w:hyperlink w:anchor="_Toc87177822" w:history="1">
             <w:r>
               <w:rPr>
-                <w:rStyle w:val="Hyperlink"/>
+                <w:rStyle w:val="ae"/>
                 <w:noProof/>
               </w:rPr>
               <w:t>2.1</w:t>
@@ -421,7 +421,7 @@
             </w:r>
             <w:r>
               <w:rPr>
-                <w:rStyle w:val="Hyperlink"/>
+                <w:rStyle w:val="ae"/>
                 <w:noProof/>
               </w:rPr>
               <w:t>无序列表</w:t>
@@ -491,7 +491,7 @@
           <w:hyperlink w:anchor="_Toc87177823" w:history="1">
             <w:r>
               <w:rPr>
-                <w:rStyle w:val="Hyperlink"/>
+                <w:rStyle w:val="ae"/>
                 <w:noProof/>
               </w:rPr>
               <w:t>2.2</w:t>
@@ -504,7 +504,7 @@
             </w:r>
             <w:r>
               <w:rPr>
-                <w:rStyle w:val="Hyperlink"/>
+                <w:rStyle w:val="ae"/>
                 <w:noProof/>
               </w:rPr>
               <w:t>有序列表</w:t>
@@ -574,7 +574,7 @@
           <w:hyperlink w:anchor="_Toc87177824" w:history="1">
             <w:r>
               <w:rPr>
-                <w:rStyle w:val="Hyperlink"/>
+                <w:rStyle w:val="ae"/>
                 <w:noProof/>
               </w:rPr>
               <w:t>2.3</w:t>
@@ -587,7 +587,7 @@
             </w:r>
             <w:r>
               <w:rPr>
-                <w:rStyle w:val="Hyperlink"/>
+                <w:rStyle w:val="ae"/>
                 <w:noProof/>
               </w:rPr>
               <w:t>脚注</w:t>
@@ -657,7 +657,7 @@
           <w:hyperlink w:anchor="_Toc87177825" w:history="1">
             <w:r>
               <w:rPr>
-                <w:rStyle w:val="Hyperlink"/>
+                <w:rStyle w:val="ae"/>
                 <w:noProof/>
               </w:rPr>
               <w:t>2.4</w:t>
@@ -670,14 +670,14 @@
             </w:r>
             <w:r>
               <w:rPr>
-                <w:rStyle w:val="Hyperlink"/>
+                <w:rStyle w:val="ae"/>
                 <w:noProof/>
               </w:rPr>
               <w:t>Blockquotes</w:t>
             </w:r>
             <w:r>
               <w:rPr>
-                <w:rStyle w:val="Hyperlink"/>
+                <w:rStyle w:val="ae"/>
                 <w:noProof/>
               </w:rPr>
               <w:t>引用块</w:t>
@@ -747,7 +747,7 @@
           <w:hyperlink w:anchor="_Toc87177826" w:history="1">
             <w:r>
               <w:rPr>
-                <w:rStyle w:val="Hyperlink"/>
+                <w:rStyle w:val="ae"/>
                 <w:noProof/>
               </w:rPr>
               <w:t>2.5</w:t>
@@ -760,14 +760,14 @@
             </w:r>
             <w:r>
               <w:rPr>
-                <w:rStyle w:val="Hyperlink"/>
+                <w:rStyle w:val="ae"/>
                 <w:noProof/>
               </w:rPr>
               <w:t>plain code blocks</w:t>
             </w:r>
             <w:r>
               <w:rPr>
-                <w:rStyle w:val="Hyperlink"/>
+                <w:rStyle w:val="ae"/>
                 <w:noProof/>
               </w:rPr>
               <w:t>代码文本块</w:t>
@@ -836,7 +836,7 @@
           <w:hyperlink w:anchor="_Toc87177827" w:history="1">
             <w:r>
               <w:rPr>
-                <w:rStyle w:val="Hyperlink"/>
+                <w:rStyle w:val="ae"/>
                 <w:noProof/>
               </w:rPr>
               <w:t>3</w:t>
@@ -849,7 +849,7 @@
             </w:r>
             <w:r>
               <w:rPr>
-                <w:rStyle w:val="Hyperlink"/>
+                <w:rStyle w:val="ae"/>
                 <w:noProof/>
               </w:rPr>
               <w:t>图表</w:t>
@@ -919,7 +919,7 @@
           <w:hyperlink w:anchor="_Toc87177828" w:history="1">
             <w:r>
               <w:rPr>
-                <w:rStyle w:val="Hyperlink"/>
+                <w:rStyle w:val="ae"/>
                 <w:noProof/>
               </w:rPr>
               <w:t>3.1</w:t>
@@ -932,7 +932,7 @@
             </w:r>
             <w:r>
               <w:rPr>
-                <w:rStyle w:val="Hyperlink"/>
+                <w:rStyle w:val="ae"/>
                 <w:noProof/>
               </w:rPr>
               <w:t>制表</w:t>
@@ -1002,7 +1002,7 @@
           <w:hyperlink w:anchor="_Toc87177829" w:history="1">
             <w:r>
               <w:rPr>
-                <w:rStyle w:val="Hyperlink"/>
+                <w:rStyle w:val="ae"/>
                 <w:noProof/>
               </w:rPr>
               <w:t>3.2</w:t>
@@ -1015,7 +1015,7 @@
             </w:r>
             <w:r>
               <w:rPr>
-                <w:rStyle w:val="Hyperlink"/>
+                <w:rStyle w:val="ae"/>
                 <w:noProof/>
               </w:rPr>
               <w:t>绘图</w:t>
@@ -1084,7 +1084,7 @@
           <w:hyperlink w:anchor="_Toc87177830" w:history="1">
             <w:r>
               <w:rPr>
-                <w:rStyle w:val="Hyperlink"/>
+                <w:rStyle w:val="ae"/>
                 <w:noProof/>
               </w:rPr>
               <w:t>4</w:t>
@@ -1097,7 +1097,7 @@
             </w:r>
             <w:r>
               <w:rPr>
-                <w:rStyle w:val="Hyperlink"/>
+                <w:rStyle w:val="ae"/>
                 <w:noProof/>
               </w:rPr>
               <w:t>数学公式</w:t>
@@ -1167,7 +1167,7 @@
           <w:hyperlink w:anchor="_Toc87177831" w:history="1">
             <w:r>
               <w:rPr>
-                <w:rStyle w:val="Hyperlink"/>
+                <w:rStyle w:val="ae"/>
                 <w:noProof/>
               </w:rPr>
               <w:t>4.1</w:t>
@@ -1180,7 +1180,7 @@
             </w:r>
             <w:r>
               <w:rPr>
-                <w:rStyle w:val="Hyperlink"/>
+                <w:rStyle w:val="ae"/>
                 <w:noProof/>
               </w:rPr>
               <w:t>数学公式</w:t>
@@ -1250,7 +1250,7 @@
           <w:hyperlink w:anchor="_Toc87177832" w:history="1">
             <w:r>
               <w:rPr>
-                <w:rStyle w:val="Hyperlink"/>
+                <w:rStyle w:val="ae"/>
                 <w:noProof/>
               </w:rPr>
               <w:t>4.2</w:t>
@@ -1263,7 +1263,7 @@
             </w:r>
             <w:r>
               <w:rPr>
-                <w:rStyle w:val="Hyperlink"/>
+                <w:rStyle w:val="ae"/>
                 <w:noProof/>
               </w:rPr>
               <w:t>交叉引用</w:t>
@@ -1332,7 +1332,7 @@
           <w:hyperlink w:anchor="_Toc87177833" w:history="1">
             <w:r>
               <w:rPr>
-                <w:rStyle w:val="Hyperlink"/>
+                <w:rStyle w:val="ae"/>
                 <w:noProof/>
               </w:rPr>
               <w:t>5</w:t>
@@ -1345,7 +1345,7 @@
             </w:r>
             <w:r>
               <w:rPr>
-                <w:rStyle w:val="Hyperlink"/>
+                <w:rStyle w:val="ae"/>
                 <w:noProof/>
               </w:rPr>
               <w:t>杂项</w:t>
@@ -1415,7 +1415,7 @@
           <w:hyperlink w:anchor="_Toc87177834" w:history="1">
             <w:r>
               <w:rPr>
-                <w:rStyle w:val="Hyperlink"/>
+                <w:rStyle w:val="ae"/>
                 <w:noProof/>
               </w:rPr>
               <w:t>5.1</w:t>
@@ -1428,7 +1428,7 @@
             </w:r>
             <w:r>
               <w:rPr>
-                <w:rStyle w:val="Hyperlink"/>
+                <w:rStyle w:val="ae"/>
                 <w:noProof/>
               </w:rPr>
               <w:t>code</w:t>
@@ -1498,7 +1498,7 @@
           <w:hyperlink w:anchor="_Toc87177835" w:history="1">
             <w:r>
               <w:rPr>
-                <w:rStyle w:val="Hyperlink"/>
+                <w:rStyle w:val="ae"/>
                 <w:noProof/>
               </w:rPr>
               <w:t>5.2</w:t>
@@ -1511,7 +1511,7 @@
             </w:r>
             <w:r>
               <w:rPr>
-                <w:rStyle w:val="Hyperlink"/>
+                <w:rStyle w:val="ae"/>
                 <w:noProof/>
               </w:rPr>
               <w:t>url</w:t>
@@ -1575,7 +1575,7 @@
     </w:sdt>
     <w:p>
       <w:pPr>
-        <w:pStyle w:val="Heading1"/>
+        <w:pStyle w:val="1"/>
         <w:rPr>
           <w:lang w:eastAsia="zh-CN"/>
         </w:rPr>
@@ -1606,7 +1606,7 @@
     </w:p>
     <w:p>
       <w:pPr>
-        <w:pStyle w:val="Heading2"/>
+        <w:pStyle w:val="2"/>
         <w:rPr>
           <w:lang w:eastAsia="zh-CN"/>
         </w:rPr>
@@ -1636,7 +1636,7 @@
     </w:p>
     <w:p>
       <w:pPr>
-        <w:pStyle w:val="Heading3"/>
+        <w:pStyle w:val="3"/>
         <w:rPr>
           <w:lang w:eastAsia="zh-CN"/>
         </w:rPr>
@@ -1666,7 +1666,7 @@
     </w:p>
     <w:p>
       <w:pPr>
-        <w:pStyle w:val="Heading1"/>
+        <w:pStyle w:val="1"/>
       </w:pPr>
       <w:bookmarkStart w:id="6" w:name="_Toc87177821"/>
       <w:bookmarkStart w:id="7" w:name="段落"/>
@@ -1709,7 +1709,7 @@
       <w:hyperlink r:id="rId7">
         <w:r>
           <w:rPr>
-            <w:rStyle w:val="Hyperlink"/>
+            <w:rStyle w:val="ae"/>
           </w:rPr>
           <w:t>http://rmarkdown.rstudio.com</w:t>
         </w:r>
@@ -1720,7 +1720,7 @@
     </w:p>
     <w:p>
       <w:pPr>
-        <w:pStyle w:val="BodyText"/>
+        <w:pStyle w:val="a0"/>
       </w:pPr>
       <w:r>
         <w:t>这一段是</w:t>
@@ -1747,7 +1747,7 @@
     </w:p>
     <w:p>
       <w:pPr>
-        <w:pStyle w:val="Heading2"/>
+        <w:pStyle w:val="2"/>
       </w:pPr>
       <w:bookmarkStart w:id="8" w:name="_Toc87177822"/>
       <w:bookmarkStart w:id="9" w:name="无序列表"/>
@@ -1811,7 +1811,7 @@
     </w:p>
     <w:p>
       <w:pPr>
-        <w:pStyle w:val="Heading2"/>
+        <w:pStyle w:val="2"/>
       </w:pPr>
       <w:bookmarkStart w:id="10" w:name="_Toc87177823"/>
       <w:bookmarkStart w:id="11" w:name="有序列表"/>
@@ -1876,7 +1876,7 @@
     </w:p>
     <w:p>
       <w:pPr>
-        <w:pStyle w:val="Heading2"/>
+        <w:pStyle w:val="2"/>
       </w:pPr>
       <w:bookmarkStart w:id="12" w:name="_Toc87177824"/>
       <w:bookmarkStart w:id="13" w:name="脚注"/>
@@ -1908,14 +1908,14 @@
       </w:r>
       <w:r>
         <w:rPr>
-          <w:rStyle w:val="FootnoteReference"/>
+          <w:rStyle w:val="ad"/>
         </w:rPr>
         <w:footnoteReference w:id="1"/>
       </w:r>
     </w:p>
     <w:p>
       <w:pPr>
-        <w:pStyle w:val="Heading2"/>
+        <w:pStyle w:val="2"/>
       </w:pPr>
       <w:bookmarkStart w:id="14" w:name="_Toc87177825"/>
       <w:bookmarkStart w:id="15" w:name="blockquotes引用块"/>
@@ -1938,7 +1938,7 @@
     </w:p>
     <w:p>
       <w:pPr>
-        <w:pStyle w:val="BlockText"/>
+        <w:pStyle w:val="a9"/>
       </w:pPr>
       <w:r>
         <w:t>“I thoroughly disapprove of duels. If a man should challenge me, I would take him kindly and forgivingly by the hand and lead him to a quiet place and kill him.”</w:t>
@@ -1946,7 +1946,7 @@
     </w:p>
     <w:p>
       <w:pPr>
-        <w:pStyle w:val="BlockText"/>
+        <w:pStyle w:val="a9"/>
       </w:pPr>
       <w:r>
         <w:t>— Mark Twain</w:t>
@@ -1954,7 +1954,7 @@
     </w:p>
     <w:p>
       <w:pPr>
-        <w:pStyle w:val="Heading2"/>
+        <w:pStyle w:val="2"/>
       </w:pPr>
       <w:bookmarkStart w:id="16" w:name="_Toc87177826"/>
       <w:bookmarkStart w:id="17" w:name="plain-code-blocks代码文本块"/>
@@ -2007,7 +2007,7 @@
     </w:p>
     <w:p>
       <w:pPr>
-        <w:pStyle w:val="Heading1"/>
+        <w:pStyle w:val="1"/>
       </w:pPr>
       <w:bookmarkStart w:id="18" w:name="_Toc87177827"/>
       <w:bookmarkStart w:id="19" w:name="图表"/>
@@ -2029,7 +2029,7 @@
     </w:p>
     <w:p>
       <w:pPr>
-        <w:pStyle w:val="Heading2"/>
+        <w:pStyle w:val="2"/>
       </w:pPr>
       <w:bookmarkStart w:id="20" w:name="_Toc87177828"/>
       <w:bookmarkStart w:id="21" w:name="制表"/>
@@ -2052,28 +2052,54 @@
         <w:pStyle w:val="FirstParagraph"/>
         <w:spacing w:before="120"/>
       </w:pPr>
-      <w:r>
-        <w:t>这里是一张表格和表题。</w:t>
-      </w:r>
     </w:p>
     <w:p>
       <w:pPr>
         <w:pStyle w:val="TableCaption"/>
-      </w:pPr>
-      <w:r>
-        <w:t>Table 3.1: table title head</w:t>
+        <w:rPr>
+          <w:lang w:eastAsia="zh-CN"/>
+        </w:rPr>
+      </w:pPr>
+      <w:bookmarkStart w:id="22" w:name="tbl-table-3line"/>
+      <w:r>
+        <w:rPr>
+          <w:lang w:eastAsia="zh-CN"/>
+        </w:rPr>
+        <w:t>表</w:t>
+      </w:r>
+      <w:r>
+        <w:rPr>
+          <w:lang w:eastAsia="zh-CN"/>
+        </w:rPr>
+        <w:t xml:space="preserve"> 2: </w:t>
+      </w:r>
+      <w:r>
+        <w:rPr>
+          <w:lang w:eastAsia="zh-CN"/>
+        </w:rPr>
+        <w:t>这是一张典型的三线表</w:t>
       </w:r>
     </w:p>
     <w:tbl>
       <w:tblPr>
-        <w:tblStyle w:val="Table"/>
-        <w:tblW w:w="0" w:type="pct"/>
+        <w:tblStyle w:val="TableNormal"/>
+        <w:tblW w:w="5000" w:type="pct"/>
         <w:tblLook w:val="0020" w:firstRow="1" w:lastRow="0" w:firstColumn="0" w:lastColumn="0" w:noHBand="0" w:noVBand="0"/>
-        <w:tblCaption w:val="Table 3.1: table title head"/>
+        <w:tblCaption w:val="表 2: 这是一张典型的三线表"/>
       </w:tblPr>
       <w:tblGrid>
-        <w:gridCol w:w="820"/>
-        <w:gridCol w:w="601"/>
+        <w:gridCol w:w="2120"/>
+        <w:gridCol w:w="660"/>
+        <w:gridCol w:w="495"/>
+        <w:gridCol w:w="625"/>
+        <w:gridCol w:w="615"/>
+        <w:gridCol w:w="649"/>
+        <w:gridCol w:w="531"/>
+        <w:gridCol w:w="647"/>
+        <w:gridCol w:w="419"/>
+        <w:gridCol w:w="534"/>
+        <w:gridCol w:w="676"/>
+        <w:gridCol w:w="669"/>
       </w:tblGrid>
       <w:tr>
         <w:trPr>
@@ -2086,22 +2112,160 @@
           <w:p>
             <w:pPr>
               <w:pStyle w:val="Compact"/>
-            </w:pPr>
-            <w:r>
-              <w:t>speed</w:t>
-            </w:r>
-          </w:p>
-        </w:tc>
-        <w:tc>
-          <w:tcPr>
-            <w:tcW w:w="0" w:type="auto"/>
-          </w:tcPr>
-          <w:p>
-            <w:pPr>
-              <w:pStyle w:val="Compact"/>
-            </w:pPr>
-            <w:r>
-              <w:t>dist</w:t>
+              <w:rPr>
+                <w:lang w:eastAsia="zh-CN"/>
+              </w:rPr>
+            </w:pPr>
+          </w:p>
+        </w:tc>
+        <w:tc>
+          <w:tcPr>
+            <w:tcW w:w="0" w:type="auto"/>
+          </w:tcPr>
+          <w:p>
+            <w:pPr>
+              <w:pStyle w:val="Compact"/>
+            </w:pPr>
+            <w:r>
+              <w:t>mpg</w:t>
+            </w:r>
+          </w:p>
+        </w:tc>
+        <w:tc>
+          <w:tcPr>
+            <w:tcW w:w="0" w:type="auto"/>
+          </w:tcPr>
+          <w:p>
+            <w:pPr>
+              <w:pStyle w:val="Compact"/>
+            </w:pPr>
+            <w:proofErr w:type="spellStart"/>
+            <w:r>
+              <w:t>cyl</w:t>
+            </w:r>
+            <w:proofErr w:type="spellEnd"/>
+          </w:p>
+        </w:tc>
+        <w:tc>
+          <w:tcPr>
+            <w:tcW w:w="0" w:type="auto"/>
+          </w:tcPr>
+          <w:p>
+            <w:pPr>
+              <w:pStyle w:val="Compact"/>
+            </w:pPr>
+            <w:proofErr w:type="spellStart"/>
+            <w:r>
+              <w:t>disp</w:t>
+            </w:r>
+            <w:proofErr w:type="spellEnd"/>
+          </w:p>
+        </w:tc>
+        <w:tc>
+          <w:tcPr>
+            <w:tcW w:w="0" w:type="auto"/>
+          </w:tcPr>
+          <w:p>
+            <w:pPr>
+              <w:pStyle w:val="Compact"/>
+            </w:pPr>
+            <w:r>
+              <w:t>hp</w:t>
+            </w:r>
+          </w:p>
+        </w:tc>
+        <w:tc>
+          <w:tcPr>
+            <w:tcW w:w="0" w:type="auto"/>
+          </w:tcPr>
+          <w:p>
+            <w:pPr>
+              <w:pStyle w:val="Compact"/>
+            </w:pPr>
+            <w:r>
+              <w:t>drat</w:t>
+            </w:r>
+          </w:p>
+        </w:tc>
+        <w:tc>
+          <w:tcPr>
+            <w:tcW w:w="0" w:type="auto"/>
+          </w:tcPr>
+          <w:p>
+            <w:pPr>
+              <w:pStyle w:val="Compact"/>
+            </w:pPr>
+            <w:proofErr w:type="spellStart"/>
+            <w:r>
+              <w:t>wt</w:t>
+            </w:r>
+            <w:proofErr w:type="spellEnd"/>
+          </w:p>
+        </w:tc>
+        <w:tc>
+          <w:tcPr>
+            <w:tcW w:w="0" w:type="auto"/>
+          </w:tcPr>
+          <w:p>
+            <w:pPr>
+              <w:pStyle w:val="Compact"/>
+            </w:pPr>
+            <w:proofErr w:type="spellStart"/>
+            <w:r>
+              <w:t>qsec</w:t>
+            </w:r>
+            <w:proofErr w:type="spellEnd"/>
+          </w:p>
+        </w:tc>
+        <w:tc>
+          <w:tcPr>
+            <w:tcW w:w="0" w:type="auto"/>
+          </w:tcPr>
+          <w:p>
+            <w:pPr>
+              <w:pStyle w:val="Compact"/>
+            </w:pPr>
+            <w:r>
+              <w:t>vs</w:t>
+            </w:r>
+          </w:p>
+        </w:tc>
+        <w:tc>
+          <w:tcPr>
+            <w:tcW w:w="0" w:type="auto"/>
+          </w:tcPr>
+          <w:p>
+            <w:pPr>
+              <w:pStyle w:val="Compact"/>
+            </w:pPr>
+            <w:r>
+              <w:t>am</w:t>
+            </w:r>
+          </w:p>
+        </w:tc>
+        <w:tc>
+          <w:tcPr>
+            <w:tcW w:w="0" w:type="auto"/>
+          </w:tcPr>
+          <w:p>
+            <w:pPr>
+              <w:pStyle w:val="Compact"/>
+            </w:pPr>
+            <w:r>
+              <w:t>gear</w:t>
+            </w:r>
+          </w:p>
+        </w:tc>
+        <w:tc>
+          <w:tcPr>
+            <w:tcW w:w="0" w:type="auto"/>
+          </w:tcPr>
+          <w:p>
+            <w:pPr>
+              <w:pStyle w:val="Compact"/>
+            </w:pPr>
+            <w:r>
+              <w:t>carb</w:t>
             </w:r>
           </w:p>
         </w:tc>
@@ -2116,6 +2280,136 @@
               <w:pStyle w:val="Compact"/>
             </w:pPr>
             <w:r>
+              <w:t>Mazda RX4</w:t>
+            </w:r>
+          </w:p>
+        </w:tc>
+        <w:tc>
+          <w:tcPr>
+            <w:tcW w:w="0" w:type="auto"/>
+          </w:tcPr>
+          <w:p>
+            <w:pPr>
+              <w:pStyle w:val="Compact"/>
+            </w:pPr>
+            <w:r>
+              <w:t>21</w:t>
+            </w:r>
+          </w:p>
+        </w:tc>
+        <w:tc>
+          <w:tcPr>
+            <w:tcW w:w="0" w:type="auto"/>
+          </w:tcPr>
+          <w:p>
+            <w:pPr>
+              <w:pStyle w:val="Compact"/>
+            </w:pPr>
+            <w:r>
+              <w:t>6</w:t>
+            </w:r>
+          </w:p>
+        </w:tc>
+        <w:tc>
+          <w:tcPr>
+            <w:tcW w:w="0" w:type="auto"/>
+          </w:tcPr>
+          <w:p>
+            <w:pPr>
+              <w:pStyle w:val="Compact"/>
+            </w:pPr>
+            <w:r>
+              <w:t>160</w:t>
+            </w:r>
+          </w:p>
+        </w:tc>
+        <w:tc>
+          <w:tcPr>
+            <w:tcW w:w="0" w:type="auto"/>
+          </w:tcPr>
+          <w:p>
+            <w:pPr>
+              <w:pStyle w:val="Compact"/>
+            </w:pPr>
+            <w:r>
+              <w:t>110</w:t>
+            </w:r>
+          </w:p>
+        </w:tc>
+        <w:tc>
+          <w:tcPr>
+            <w:tcW w:w="0" w:type="auto"/>
+          </w:tcPr>
+          <w:p>
+            <w:pPr>
+              <w:pStyle w:val="Compact"/>
+            </w:pPr>
+            <w:r>
+              <w:t>3.9</w:t>
+            </w:r>
+          </w:p>
+        </w:tc>
+        <w:tc>
+          <w:tcPr>
+            <w:tcW w:w="0" w:type="auto"/>
+          </w:tcPr>
+          <w:p>
+            <w:pPr>
+              <w:pStyle w:val="Compact"/>
+            </w:pPr>
+            <w:r>
+              <w:t>2.6</w:t>
+            </w:r>
+          </w:p>
+        </w:tc>
+        <w:tc>
+          <w:tcPr>
+            <w:tcW w:w="0" w:type="auto"/>
+          </w:tcPr>
+          <w:p>
+            <w:pPr>
+              <w:pStyle w:val="Compact"/>
+            </w:pPr>
+            <w:r>
+              <w:t>16</w:t>
+            </w:r>
+          </w:p>
+        </w:tc>
+        <w:tc>
+          <w:tcPr>
+            <w:tcW w:w="0" w:type="auto"/>
+          </w:tcPr>
+          <w:p>
+            <w:pPr>
+              <w:pStyle w:val="Compact"/>
+            </w:pPr>
+            <w:r>
+              <w:t>0</w:t>
+            </w:r>
+          </w:p>
+        </w:tc>
+        <w:tc>
+          <w:tcPr>
+            <w:tcW w:w="0" w:type="auto"/>
+          </w:tcPr>
+          <w:p>
+            <w:pPr>
+              <w:pStyle w:val="Compact"/>
+            </w:pPr>
+            <w:r>
+              <w:t>1</w:t>
+            </w:r>
+          </w:p>
+        </w:tc>
+        <w:tc>
+          <w:tcPr>
+            <w:tcW w:w="0" w:type="auto"/>
+          </w:tcPr>
+          <w:p>
+            <w:pPr>
+              <w:pStyle w:val="Compact"/>
+            </w:pPr>
+            <w:r>
               <w:t>4</w:t>
             </w:r>
           </w:p>
@@ -2129,15 +2423,142 @@
               <w:pStyle w:val="Compact"/>
             </w:pPr>
             <w:r>
-              <w:t>2</w:t>
+              <w:t>4</w:t>
             </w:r>
           </w:p>
         </w:tc>
       </w:tr>
       <w:tr>
-        <w:trPr>
-          <w:cnfStyle w:val="000000010000" w:firstRow="0" w:lastRow="0" w:firstColumn="0" w:lastColumn="0" w:oddVBand="0" w:evenVBand="0" w:oddHBand="0" w:evenHBand="1" w:firstRowFirstColumn="0" w:firstRowLastColumn="0" w:lastRowFirstColumn="0" w:lastRowLastColumn="0"/>
-        </w:trPr>
+        <w:tc>
+          <w:tcPr>
+            <w:tcW w:w="0" w:type="auto"/>
+          </w:tcPr>
+          <w:p>
+            <w:pPr>
+              <w:pStyle w:val="Compact"/>
+            </w:pPr>
+            <w:r>
+              <w:t>Mazda RX4 Wag</w:t>
+            </w:r>
+          </w:p>
+        </w:tc>
+        <w:tc>
+          <w:tcPr>
+            <w:tcW w:w="0" w:type="auto"/>
+          </w:tcPr>
+          <w:p>
+            <w:pPr>
+              <w:pStyle w:val="Compact"/>
+            </w:pPr>
+            <w:r>
+              <w:t>21</w:t>
+            </w:r>
+          </w:p>
+        </w:tc>
+        <w:tc>
+          <w:tcPr>
+            <w:tcW w:w="0" w:type="auto"/>
+          </w:tcPr>
+          <w:p>
+            <w:pPr>
+              <w:pStyle w:val="Compact"/>
+            </w:pPr>
+            <w:r>
+              <w:t>6</w:t>
+            </w:r>
+          </w:p>
+        </w:tc>
+        <w:tc>
+          <w:tcPr>
+            <w:tcW w:w="0" w:type="auto"/>
+          </w:tcPr>
+          <w:p>
+            <w:pPr>
+              <w:pStyle w:val="Compact"/>
+            </w:pPr>
+            <w:r>
+              <w:t>160</w:t>
+            </w:r>
+          </w:p>
+        </w:tc>
+        <w:tc>
+          <w:tcPr>
+            <w:tcW w:w="0" w:type="auto"/>
+          </w:tcPr>
+          <w:p>
+            <w:pPr>
+              <w:pStyle w:val="Compact"/>
+            </w:pPr>
+            <w:r>
+              <w:t>110</w:t>
+            </w:r>
+          </w:p>
+        </w:tc>
+        <w:tc>
+          <w:tcPr>
+            <w:tcW w:w="0" w:type="auto"/>
+          </w:tcPr>
+          <w:p>
+            <w:pPr>
+              <w:pStyle w:val="Compact"/>
+            </w:pPr>
+            <w:r>
+              <w:t>3.9</w:t>
+            </w:r>
+          </w:p>
+        </w:tc>
+        <w:tc>
+          <w:tcPr>
+            <w:tcW w:w="0" w:type="auto"/>
+          </w:tcPr>
+          <w:p>
+            <w:pPr>
+              <w:pStyle w:val="Compact"/>
+            </w:pPr>
+            <w:r>
+              <w:t>2.9</w:t>
+            </w:r>
+          </w:p>
+        </w:tc>
+        <w:tc>
+          <w:tcPr>
+            <w:tcW w:w="0" w:type="auto"/>
+          </w:tcPr>
+          <w:p>
+            <w:pPr>
+              <w:pStyle w:val="Compact"/>
+            </w:pPr>
+            <w:r>
+              <w:t>17</w:t>
+            </w:r>
+          </w:p>
+        </w:tc>
+        <w:tc>
+          <w:tcPr>
+            <w:tcW w:w="0" w:type="auto"/>
+          </w:tcPr>
+          <w:p>
+            <w:pPr>
+              <w:pStyle w:val="Compact"/>
+            </w:pPr>
+            <w:r>
+              <w:t>0</w:t>
+            </w:r>
+          </w:p>
+        </w:tc>
+        <w:tc>
+          <w:tcPr>
+            <w:tcW w:w="0" w:type="auto"/>
+          </w:tcPr>
+          <w:p>
+            <w:pPr>
+              <w:pStyle w:val="Compact"/>
+            </w:pPr>
+            <w:r>
+              <w:t>1</w:t>
+            </w:r>
+          </w:p>
+        </w:tc>
         <w:tc>
           <w:tcPr>
             <w:tcW w:w="0" w:type="auto"/>
@@ -2160,7 +2581,7 @@
               <w:pStyle w:val="Compact"/>
             </w:pPr>
             <w:r>
-              <w:t>10</w:t>
+              <w:t>4</w:t>
             </w:r>
           </w:p>
         </w:tc>
@@ -2175,7 +2596,20 @@
               <w:pStyle w:val="Compact"/>
             </w:pPr>
             <w:r>
-              <w:t>7</w:t>
+              <w:t>Datsun 710</w:t>
+            </w:r>
+          </w:p>
+        </w:tc>
+        <w:tc>
+          <w:tcPr>
+            <w:tcW w:w="0" w:type="auto"/>
+          </w:tcPr>
+          <w:p>
+            <w:pPr>
+              <w:pStyle w:val="Compact"/>
+            </w:pPr>
+            <w:r>
+              <w:t>23</w:t>
             </w:r>
           </w:p>
         </w:tc>
@@ -2189,37 +2623,281 @@
             </w:pPr>
             <w:r>
               <w:t>4</w:t>
+            </w:r>
+          </w:p>
+        </w:tc>
+        <w:tc>
+          <w:tcPr>
+            <w:tcW w:w="0" w:type="auto"/>
+          </w:tcPr>
+          <w:p>
+            <w:pPr>
+              <w:pStyle w:val="Compact"/>
+            </w:pPr>
+            <w:r>
+              <w:t>108</w:t>
+            </w:r>
+          </w:p>
+        </w:tc>
+        <w:tc>
+          <w:tcPr>
+            <w:tcW w:w="0" w:type="auto"/>
+          </w:tcPr>
+          <w:p>
+            <w:pPr>
+              <w:pStyle w:val="Compact"/>
+            </w:pPr>
+            <w:r>
+              <w:t>93</w:t>
+            </w:r>
+          </w:p>
+        </w:tc>
+        <w:tc>
+          <w:tcPr>
+            <w:tcW w:w="0" w:type="auto"/>
+          </w:tcPr>
+          <w:p>
+            <w:pPr>
+              <w:pStyle w:val="Compact"/>
+            </w:pPr>
+            <w:r>
+              <w:t>3.8</w:t>
+            </w:r>
+          </w:p>
+        </w:tc>
+        <w:tc>
+          <w:tcPr>
+            <w:tcW w:w="0" w:type="auto"/>
+          </w:tcPr>
+          <w:p>
+            <w:pPr>
+              <w:pStyle w:val="Compact"/>
+            </w:pPr>
+            <w:r>
+              <w:t>2.3</w:t>
+            </w:r>
+          </w:p>
+        </w:tc>
+        <w:tc>
+          <w:tcPr>
+            <w:tcW w:w="0" w:type="auto"/>
+          </w:tcPr>
+          <w:p>
+            <w:pPr>
+              <w:pStyle w:val="Compact"/>
+            </w:pPr>
+            <w:r>
+              <w:t>19</w:t>
+            </w:r>
+          </w:p>
+        </w:tc>
+        <w:tc>
+          <w:tcPr>
+            <w:tcW w:w="0" w:type="auto"/>
+          </w:tcPr>
+          <w:p>
+            <w:pPr>
+              <w:pStyle w:val="Compact"/>
+            </w:pPr>
+            <w:r>
+              <w:t>1</w:t>
+            </w:r>
+          </w:p>
+        </w:tc>
+        <w:tc>
+          <w:tcPr>
+            <w:tcW w:w="0" w:type="auto"/>
+          </w:tcPr>
+          <w:p>
+            <w:pPr>
+              <w:pStyle w:val="Compact"/>
+            </w:pPr>
+            <w:r>
+              <w:t>1</w:t>
+            </w:r>
+          </w:p>
+        </w:tc>
+        <w:tc>
+          <w:tcPr>
+            <w:tcW w:w="0" w:type="auto"/>
+          </w:tcPr>
+          <w:p>
+            <w:pPr>
+              <w:pStyle w:val="Compact"/>
+            </w:pPr>
+            <w:r>
+              <w:t>4</w:t>
+            </w:r>
+          </w:p>
+        </w:tc>
+        <w:tc>
+          <w:tcPr>
+            <w:tcW w:w="0" w:type="auto"/>
+          </w:tcPr>
+          <w:p>
+            <w:pPr>
+              <w:pStyle w:val="Compact"/>
+            </w:pPr>
+            <w:r>
+              <w:t>1</w:t>
             </w:r>
           </w:p>
         </w:tc>
       </w:tr>
       <w:tr>
-        <w:trPr>
-          <w:cnfStyle w:val="000000010000" w:firstRow="0" w:lastRow="0" w:firstColumn="0" w:lastColumn="0" w:oddVBand="0" w:evenVBand="0" w:oddHBand="0" w:evenHBand="1" w:firstRowFirstColumn="0" w:firstRowLastColumn="0" w:lastRowFirstColumn="0" w:lastRowLastColumn="0"/>
-        </w:trPr>
-        <w:tc>
-          <w:tcPr>
-            <w:tcW w:w="0" w:type="auto"/>
-          </w:tcPr>
-          <w:p>
-            <w:pPr>
-              <w:pStyle w:val="Compact"/>
-            </w:pPr>
-            <w:r>
-              <w:t>7</w:t>
-            </w:r>
-          </w:p>
-        </w:tc>
-        <w:tc>
-          <w:tcPr>
-            <w:tcW w:w="0" w:type="auto"/>
-          </w:tcPr>
-          <w:p>
-            <w:pPr>
-              <w:pStyle w:val="Compact"/>
-            </w:pPr>
-            <w:r>
-              <w:t>22</w:t>
+        <w:tc>
+          <w:tcPr>
+            <w:tcW w:w="0" w:type="auto"/>
+          </w:tcPr>
+          <w:p>
+            <w:pPr>
+              <w:pStyle w:val="Compact"/>
+            </w:pPr>
+            <w:r>
+              <w:t>Hornet 4 Drive</w:t>
+            </w:r>
+          </w:p>
+        </w:tc>
+        <w:tc>
+          <w:tcPr>
+            <w:tcW w:w="0" w:type="auto"/>
+          </w:tcPr>
+          <w:p>
+            <w:pPr>
+              <w:pStyle w:val="Compact"/>
+            </w:pPr>
+            <w:r>
+              <w:t>21</w:t>
+            </w:r>
+          </w:p>
+        </w:tc>
+        <w:tc>
+          <w:tcPr>
+            <w:tcW w:w="0" w:type="auto"/>
+          </w:tcPr>
+          <w:p>
+            <w:pPr>
+              <w:pStyle w:val="Compact"/>
+            </w:pPr>
+            <w:r>
+              <w:t>6</w:t>
+            </w:r>
+          </w:p>
+        </w:tc>
+        <w:tc>
+          <w:tcPr>
+            <w:tcW w:w="0" w:type="auto"/>
+          </w:tcPr>
+          <w:p>
+            <w:pPr>
+              <w:pStyle w:val="Compact"/>
+            </w:pPr>
+            <w:r>
+              <w:t>258</w:t>
+            </w:r>
+          </w:p>
+        </w:tc>
+        <w:tc>
+          <w:tcPr>
+            <w:tcW w:w="0" w:type="auto"/>
+          </w:tcPr>
+          <w:p>
+            <w:pPr>
+              <w:pStyle w:val="Compact"/>
+            </w:pPr>
+            <w:r>
+              <w:t>110</w:t>
+            </w:r>
+          </w:p>
+        </w:tc>
+        <w:tc>
+          <w:tcPr>
+            <w:tcW w:w="0" w:type="auto"/>
+          </w:tcPr>
+          <w:p>
+            <w:pPr>
+              <w:pStyle w:val="Compact"/>
+            </w:pPr>
+            <w:r>
+              <w:t>3.1</w:t>
+            </w:r>
+          </w:p>
+        </w:tc>
+        <w:tc>
+          <w:tcPr>
+            <w:tcW w:w="0" w:type="auto"/>
+          </w:tcPr>
+          <w:p>
+            <w:pPr>
+              <w:pStyle w:val="Compact"/>
+            </w:pPr>
+            <w:r>
+              <w:t>3.2</w:t>
+            </w:r>
+          </w:p>
+        </w:tc>
+        <w:tc>
+          <w:tcPr>
+            <w:tcW w:w="0" w:type="auto"/>
+          </w:tcPr>
+          <w:p>
+            <w:pPr>
+              <w:pStyle w:val="Compact"/>
+            </w:pPr>
+            <w:r>
+              <w:t>19</w:t>
+            </w:r>
+          </w:p>
+        </w:tc>
+        <w:tc>
+          <w:tcPr>
+            <w:tcW w:w="0" w:type="auto"/>
+          </w:tcPr>
+          <w:p>
+            <w:pPr>
+              <w:pStyle w:val="Compact"/>
+            </w:pPr>
+            <w:r>
+              <w:t>1</w:t>
+            </w:r>
+          </w:p>
+        </w:tc>
+        <w:tc>
+          <w:tcPr>
+            <w:tcW w:w="0" w:type="auto"/>
+          </w:tcPr>
+          <w:p>
+            <w:pPr>
+              <w:pStyle w:val="Compact"/>
+            </w:pPr>
+            <w:r>
+              <w:t>0</w:t>
+            </w:r>
+          </w:p>
+        </w:tc>
+        <w:tc>
+          <w:tcPr>
+            <w:tcW w:w="0" w:type="auto"/>
+          </w:tcPr>
+          <w:p>
+            <w:pPr>
+              <w:pStyle w:val="Compact"/>
+            </w:pPr>
+            <w:r>
+              <w:t>3</w:t>
+            </w:r>
+          </w:p>
+        </w:tc>
+        <w:tc>
+          <w:tcPr>
+            <w:tcW w:w="0" w:type="auto"/>
+          </w:tcPr>
+          <w:p>
+            <w:pPr>
+              <w:pStyle w:val="Compact"/>
+            </w:pPr>
+            <w:r>
+              <w:t>1</w:t>
             </w:r>
           </w:p>
         </w:tc>
@@ -2234,6 +2912,37 @@
               <w:pStyle w:val="Compact"/>
             </w:pPr>
             <w:r>
+              <w:t xml:space="preserve">Hornet </w:t>
+            </w:r>
+            <w:proofErr w:type="spellStart"/>
+            <w:r>
+              <w:t>Sportabout</w:t>
+            </w:r>
+            <w:proofErr w:type="spellEnd"/>
+          </w:p>
+        </w:tc>
+        <w:tc>
+          <w:tcPr>
+            <w:tcW w:w="0" w:type="auto"/>
+          </w:tcPr>
+          <w:p>
+            <w:pPr>
+              <w:pStyle w:val="Compact"/>
+            </w:pPr>
+            <w:r>
+              <w:t>19</w:t>
+            </w:r>
+          </w:p>
+        </w:tc>
+        <w:tc>
+          <w:tcPr>
+            <w:tcW w:w="0" w:type="auto"/>
+          </w:tcPr>
+          <w:p>
+            <w:pPr>
+              <w:pStyle w:val="Compact"/>
+            </w:pPr>
+            <w:r>
               <w:t>8</w:t>
             </w:r>
           </w:p>
@@ -2247,15 +2956,493 @@
               <w:pStyle w:val="Compact"/>
             </w:pPr>
             <w:r>
-              <w:t>16</w:t>
+              <w:t>360</w:t>
+            </w:r>
+          </w:p>
+        </w:tc>
+        <w:tc>
+          <w:tcPr>
+            <w:tcW w:w="0" w:type="auto"/>
+          </w:tcPr>
+          <w:p>
+            <w:pPr>
+              <w:pStyle w:val="Compact"/>
+            </w:pPr>
+            <w:r>
+              <w:t>175</w:t>
+            </w:r>
+          </w:p>
+        </w:tc>
+        <w:tc>
+          <w:tcPr>
+            <w:tcW w:w="0" w:type="auto"/>
+          </w:tcPr>
+          <w:p>
+            <w:pPr>
+              <w:pStyle w:val="Compact"/>
+            </w:pPr>
+            <w:r>
+              <w:t>3.1</w:t>
+            </w:r>
+          </w:p>
+        </w:tc>
+        <w:tc>
+          <w:tcPr>
+            <w:tcW w:w="0" w:type="auto"/>
+          </w:tcPr>
+          <w:p>
+            <w:pPr>
+              <w:pStyle w:val="Compact"/>
+            </w:pPr>
+            <w:r>
+              <w:t>3.4</w:t>
+            </w:r>
+          </w:p>
+        </w:tc>
+        <w:tc>
+          <w:tcPr>
+            <w:tcW w:w="0" w:type="auto"/>
+          </w:tcPr>
+          <w:p>
+            <w:pPr>
+              <w:pStyle w:val="Compact"/>
+            </w:pPr>
+            <w:r>
+              <w:t>17</w:t>
+            </w:r>
+          </w:p>
+        </w:tc>
+        <w:tc>
+          <w:tcPr>
+            <w:tcW w:w="0" w:type="auto"/>
+          </w:tcPr>
+          <w:p>
+            <w:pPr>
+              <w:pStyle w:val="Compact"/>
+            </w:pPr>
+            <w:r>
+              <w:t>0</w:t>
+            </w:r>
+          </w:p>
+        </w:tc>
+        <w:tc>
+          <w:tcPr>
+            <w:tcW w:w="0" w:type="auto"/>
+          </w:tcPr>
+          <w:p>
+            <w:pPr>
+              <w:pStyle w:val="Compact"/>
+            </w:pPr>
+            <w:r>
+              <w:t>0</w:t>
+            </w:r>
+          </w:p>
+        </w:tc>
+        <w:tc>
+          <w:tcPr>
+            <w:tcW w:w="0" w:type="auto"/>
+          </w:tcPr>
+          <w:p>
+            <w:pPr>
+              <w:pStyle w:val="Compact"/>
+            </w:pPr>
+            <w:r>
+              <w:t>3</w:t>
+            </w:r>
+          </w:p>
+        </w:tc>
+        <w:tc>
+          <w:tcPr>
+            <w:tcW w:w="0" w:type="auto"/>
+          </w:tcPr>
+          <w:p>
+            <w:pPr>
+              <w:pStyle w:val="Compact"/>
+            </w:pPr>
+            <w:r>
+              <w:t>2</w:t>
             </w:r>
           </w:p>
         </w:tc>
       </w:tr>
       <w:tr>
+        <w:tc>
+          <w:tcPr>
+            <w:tcW w:w="0" w:type="auto"/>
+          </w:tcPr>
+          <w:p>
+            <w:pPr>
+              <w:pStyle w:val="Compact"/>
+            </w:pPr>
+            <w:r>
+              <w:t>Valiant</w:t>
+            </w:r>
+          </w:p>
+        </w:tc>
+        <w:tc>
+          <w:tcPr>
+            <w:tcW w:w="0" w:type="auto"/>
+          </w:tcPr>
+          <w:p>
+            <w:pPr>
+              <w:pStyle w:val="Compact"/>
+            </w:pPr>
+            <w:r>
+              <w:t>18</w:t>
+            </w:r>
+          </w:p>
+        </w:tc>
+        <w:tc>
+          <w:tcPr>
+            <w:tcW w:w="0" w:type="auto"/>
+          </w:tcPr>
+          <w:p>
+            <w:pPr>
+              <w:pStyle w:val="Compact"/>
+            </w:pPr>
+            <w:r>
+              <w:t>6</w:t>
+            </w:r>
+          </w:p>
+        </w:tc>
+        <w:tc>
+          <w:tcPr>
+            <w:tcW w:w="0" w:type="auto"/>
+          </w:tcPr>
+          <w:p>
+            <w:pPr>
+              <w:pStyle w:val="Compact"/>
+            </w:pPr>
+            <w:r>
+              <w:t>225</w:t>
+            </w:r>
+          </w:p>
+        </w:tc>
+        <w:tc>
+          <w:tcPr>
+            <w:tcW w:w="0" w:type="auto"/>
+          </w:tcPr>
+          <w:p>
+            <w:pPr>
+              <w:pStyle w:val="Compact"/>
+            </w:pPr>
+            <w:r>
+              <w:t>105</w:t>
+            </w:r>
+          </w:p>
+        </w:tc>
+        <w:tc>
+          <w:tcPr>
+            <w:tcW w:w="0" w:type="auto"/>
+          </w:tcPr>
+          <w:p>
+            <w:pPr>
+              <w:pStyle w:val="Compact"/>
+            </w:pPr>
+            <w:r>
+              <w:t>2.8</w:t>
+            </w:r>
+          </w:p>
+        </w:tc>
+        <w:tc>
+          <w:tcPr>
+            <w:tcW w:w="0" w:type="auto"/>
+          </w:tcPr>
+          <w:p>
+            <w:pPr>
+              <w:pStyle w:val="Compact"/>
+            </w:pPr>
+            <w:r>
+              <w:t>3.5</w:t>
+            </w:r>
+          </w:p>
+        </w:tc>
+        <w:tc>
+          <w:tcPr>
+            <w:tcW w:w="0" w:type="auto"/>
+          </w:tcPr>
+          <w:p>
+            <w:pPr>
+              <w:pStyle w:val="Compact"/>
+            </w:pPr>
+            <w:r>
+              <w:t>20</w:t>
+            </w:r>
+          </w:p>
+        </w:tc>
+        <w:tc>
+          <w:tcPr>
+            <w:tcW w:w="0" w:type="auto"/>
+          </w:tcPr>
+          <w:p>
+            <w:pPr>
+              <w:pStyle w:val="Compact"/>
+            </w:pPr>
+            <w:r>
+              <w:t>1</w:t>
+            </w:r>
+          </w:p>
+        </w:tc>
+        <w:tc>
+          <w:tcPr>
+            <w:tcW w:w="0" w:type="auto"/>
+          </w:tcPr>
+          <w:p>
+            <w:pPr>
+              <w:pStyle w:val="Compact"/>
+            </w:pPr>
+            <w:r>
+              <w:t>0</w:t>
+            </w:r>
+          </w:p>
+        </w:tc>
+        <w:tc>
+          <w:tcPr>
+            <w:tcW w:w="0" w:type="auto"/>
+          </w:tcPr>
+          <w:p>
+            <w:pPr>
+              <w:pStyle w:val="Compact"/>
+            </w:pPr>
+            <w:r>
+              <w:t>3</w:t>
+            </w:r>
+          </w:p>
+        </w:tc>
+        <w:tc>
+          <w:tcPr>
+            <w:tcW w:w="0" w:type="auto"/>
+          </w:tcPr>
+          <w:p>
+            <w:pPr>
+              <w:pStyle w:val="Compact"/>
+            </w:pPr>
+            <w:r>
+              <w:t>1</w:t>
+            </w:r>
+          </w:p>
+        </w:tc>
+      </w:tr>
+      <w:bookmarkEnd w:id="22"/>
+    </w:tbl>
+    <w:p>
+      <w:pPr>
+        <w:pStyle w:val="a0"/>
+      </w:pPr>
+    </w:p>
+    <w:p>
+      <w:pPr>
+        <w:pStyle w:val="FirstParagraph"/>
+        <w:spacing w:before="120"/>
+      </w:pPr>
+    </w:p>
+    <w:p>
+      <w:pPr>
+        <w:pStyle w:val="FirstParagraph"/>
+        <w:spacing w:before="120"/>
+        <w:rPr>
+          <w:lang w:eastAsia="zh-CN"/>
+        </w:rPr>
+      </w:pPr>
+      <w:r>
+        <w:rPr>
+          <w:lang w:eastAsia="zh-CN"/>
+        </w:rPr>
+        <w:t>这里是一张表格和表题。</w:t>
+      </w:r>
+    </w:p>
+    <w:p>
+      <w:pPr>
+        <w:pStyle w:val="TableCaption"/>
+      </w:pPr>
+      <w:r>
+        <w:lastRenderedPageBreak/>
+        <w:t>Table 3.1: table title head</w:t>
+      </w:r>
+    </w:p>
+    <w:tbl>
+      <w:tblPr>
+        <w:tblStyle w:val="TableNormal"/>
+        <w:tblW w:w="5000" w:type="pct"/>
+        <w:tblLook w:val="0020" w:firstRow="1" w:lastRow="0" w:firstColumn="0" w:lastColumn="0" w:noHBand="0" w:noVBand="0"/>
+        <w:tblCaption w:val="Table 3.1: table title head"/>
+      </w:tblPr>
+      <w:tblGrid>
+        <w:gridCol w:w="4948"/>
+        <w:gridCol w:w="3692"/>
+      </w:tblGrid>
+      <w:tr>
         <w:trPr>
-          <w:cnfStyle w:val="000000010000" w:firstRow="0" w:lastRow="0" w:firstColumn="0" w:lastColumn="0" w:oddVBand="0" w:evenVBand="0" w:oddHBand="0" w:evenHBand="1" w:firstRowFirstColumn="0" w:firstRowLastColumn="0" w:lastRowFirstColumn="0" w:lastRowLastColumn="0"/>
+          <w:cnfStyle w:val="100000000000" w:firstRow="1" w:lastRow="0" w:firstColumn="0" w:lastColumn="0" w:oddVBand="0" w:evenVBand="0" w:oddHBand="0" w:evenHBand="0" w:firstRowFirstColumn="0" w:firstRowLastColumn="0" w:lastRowFirstColumn="0" w:lastRowLastColumn="0"/>
         </w:trPr>
+        <w:tc>
+          <w:tcPr>
+            <w:tcW w:w="0" w:type="auto"/>
+          </w:tcPr>
+          <w:p>
+            <w:pPr>
+              <w:pStyle w:val="Compact"/>
+            </w:pPr>
+            <w:r>
+              <w:t>speed</w:t>
+            </w:r>
+          </w:p>
+        </w:tc>
+        <w:tc>
+          <w:tcPr>
+            <w:tcW w:w="0" w:type="auto"/>
+          </w:tcPr>
+          <w:p>
+            <w:pPr>
+              <w:pStyle w:val="Compact"/>
+            </w:pPr>
+            <w:r>
+              <w:t>dist</w:t>
+            </w:r>
+          </w:p>
+        </w:tc>
+      </w:tr>
+      <w:tr>
+        <w:tc>
+          <w:tcPr>
+            <w:tcW w:w="0" w:type="auto"/>
+          </w:tcPr>
+          <w:p>
+            <w:pPr>
+              <w:pStyle w:val="Compact"/>
+            </w:pPr>
+            <w:r>
+              <w:t>4</w:t>
+            </w:r>
+          </w:p>
+        </w:tc>
+        <w:tc>
+          <w:tcPr>
+            <w:tcW w:w="0" w:type="auto"/>
+          </w:tcPr>
+          <w:p>
+            <w:pPr>
+              <w:pStyle w:val="Compact"/>
+            </w:pPr>
+            <w:r>
+              <w:t>2</w:t>
+            </w:r>
+          </w:p>
+        </w:tc>
+      </w:tr>
+      <w:tr>
+        <w:tc>
+          <w:tcPr>
+            <w:tcW w:w="0" w:type="auto"/>
+          </w:tcPr>
+          <w:p>
+            <w:pPr>
+              <w:pStyle w:val="Compact"/>
+            </w:pPr>
+            <w:r>
+              <w:t>4</w:t>
+            </w:r>
+          </w:p>
+        </w:tc>
+        <w:tc>
+          <w:tcPr>
+            <w:tcW w:w="0" w:type="auto"/>
+          </w:tcPr>
+          <w:p>
+            <w:pPr>
+              <w:pStyle w:val="Compact"/>
+            </w:pPr>
+            <w:r>
+              <w:t>10</w:t>
+            </w:r>
+          </w:p>
+        </w:tc>
+      </w:tr>
+      <w:tr>
+        <w:tc>
+          <w:tcPr>
+            <w:tcW w:w="0" w:type="auto"/>
+          </w:tcPr>
+          <w:p>
+            <w:pPr>
+              <w:pStyle w:val="Compact"/>
+            </w:pPr>
+            <w:r>
+              <w:t>7</w:t>
+            </w:r>
+          </w:p>
+        </w:tc>
+        <w:tc>
+          <w:tcPr>
+            <w:tcW w:w="0" w:type="auto"/>
+          </w:tcPr>
+          <w:p>
+            <w:pPr>
+              <w:pStyle w:val="Compact"/>
+            </w:pPr>
+            <w:r>
+              <w:t>4</w:t>
+            </w:r>
+          </w:p>
+        </w:tc>
+      </w:tr>
+      <w:tr>
+        <w:tc>
+          <w:tcPr>
+            <w:tcW w:w="0" w:type="auto"/>
+          </w:tcPr>
+          <w:p>
+            <w:pPr>
+              <w:pStyle w:val="Compact"/>
+            </w:pPr>
+            <w:r>
+              <w:t>7</w:t>
+            </w:r>
+          </w:p>
+        </w:tc>
+        <w:tc>
+          <w:tcPr>
+            <w:tcW w:w="0" w:type="auto"/>
+          </w:tcPr>
+          <w:p>
+            <w:pPr>
+              <w:pStyle w:val="Compact"/>
+            </w:pPr>
+            <w:r>
+              <w:t>22</w:t>
+            </w:r>
+          </w:p>
+        </w:tc>
+      </w:tr>
+      <w:tr>
+        <w:tc>
+          <w:tcPr>
+            <w:tcW w:w="0" w:type="auto"/>
+          </w:tcPr>
+          <w:p>
+            <w:pPr>
+              <w:pStyle w:val="Compact"/>
+            </w:pPr>
+            <w:r>
+              <w:t>8</w:t>
+            </w:r>
+          </w:p>
+        </w:tc>
+        <w:tc>
+          <w:tcPr>
+            <w:tcW w:w="0" w:type="auto"/>
+          </w:tcPr>
+          <w:p>
+            <w:pPr>
+              <w:pStyle w:val="Compact"/>
+            </w:pPr>
+            <w:r>
+              <w:t>16</w:t>
+            </w:r>
+          </w:p>
+        </w:tc>
+      </w:tr>
+      <w:tr>
         <w:tc>
           <w:tcPr>
             <w:tcW w:w="0" w:type="auto"/>
@@ -2286,7 +3473,7 @@
     </w:tbl>
     <w:p>
       <w:pPr>
-        <w:pStyle w:val="BodyText"/>
+        <w:pStyle w:val="a0"/>
       </w:pPr>
       <w:r>
         <w:t>here will be the notes.</w:t>
@@ -2294,13 +3481,13 @@
     </w:p>
     <w:p>
       <w:pPr>
-        <w:pStyle w:val="Heading2"/>
+        <w:pStyle w:val="2"/>
         <w:rPr>
           <w:lang w:eastAsia="zh-CN"/>
         </w:rPr>
       </w:pPr>
-      <w:bookmarkStart w:id="22" w:name="_Toc87177829"/>
-      <w:bookmarkStart w:id="23" w:name="绘图"/>
+      <w:bookmarkStart w:id="23" w:name="_Toc87177829"/>
+      <w:bookmarkStart w:id="24" w:name="绘图"/>
       <w:bookmarkEnd w:id="21"/>
       <w:r>
         <w:rPr>
@@ -2321,7 +3508,7 @@
         </w:rPr>
         <w:t>绘图</w:t>
       </w:r>
-      <w:bookmarkEnd w:id="22"/>
+      <w:bookmarkEnd w:id="23"/>
     </w:p>
     <w:p>
       <w:pPr>
@@ -2340,7 +3527,7 @@
     </w:p>
     <w:p>
       <w:pPr>
-        <w:pStyle w:val="BodyText"/>
+        <w:pStyle w:val="a0"/>
       </w:pPr>
       <w:r>
         <w:t>You can also embed plots, for example:</w:t>
@@ -2354,7 +3541,6 @@
         <w:rPr>
           <w:noProof/>
         </w:rPr>
-        <w:lastRenderedPageBreak/>
         <w:drawing>
           <wp:inline distT="0" distB="0" distL="0" distR="0" wp14:anchorId="5D5DF443" wp14:editId="787096F0">
             <wp:extent cx="4620126" cy="3696101"/>
@@ -2408,9 +3594,10 @@
     </w:p>
     <w:p>
       <w:pPr>
-        <w:pStyle w:val="BodyText"/>
-      </w:pPr>
-      <w:r>
+        <w:pStyle w:val="a0"/>
+      </w:pPr>
+      <w:r>
+        <w:lastRenderedPageBreak/>
         <w:t xml:space="preserve">Note that the </w:t>
       </w:r>
       <w:r>
@@ -2425,15 +3612,15 @@
     </w:p>
     <w:p>
       <w:pPr>
-        <w:pStyle w:val="Heading1"/>
+        <w:pStyle w:val="1"/>
         <w:rPr>
           <w:lang w:eastAsia="zh-CN"/>
         </w:rPr>
       </w:pPr>
-      <w:bookmarkStart w:id="24" w:name="_Toc87177830"/>
-      <w:bookmarkStart w:id="25" w:name="数学公式"/>
+      <w:bookmarkStart w:id="25" w:name="_Toc87177830"/>
+      <w:bookmarkStart w:id="26" w:name="数学公式"/>
       <w:bookmarkEnd w:id="19"/>
-      <w:bookmarkEnd w:id="23"/>
+      <w:bookmarkEnd w:id="24"/>
       <w:r>
         <w:rPr>
           <w:rStyle w:val="SectionNumber"/>
@@ -2453,17 +3640,17 @@
         </w:rPr>
         <w:t>数学公式</w:t>
       </w:r>
-      <w:bookmarkEnd w:id="24"/>
+      <w:bookmarkEnd w:id="25"/>
     </w:p>
     <w:p>
       <w:pPr>
-        <w:pStyle w:val="Heading2"/>
+        <w:pStyle w:val="2"/>
         <w:rPr>
           <w:lang w:eastAsia="zh-CN"/>
         </w:rPr>
       </w:pPr>
-      <w:bookmarkStart w:id="26" w:name="_Toc87177831"/>
-      <w:bookmarkStart w:id="27" w:name="数学公式-1"/>
+      <w:bookmarkStart w:id="27" w:name="_Toc87177831"/>
+      <w:bookmarkStart w:id="28" w:name="数学公式-1"/>
       <w:r>
         <w:rPr>
           <w:rStyle w:val="SectionNumber"/>
@@ -2483,7 +3670,7 @@
         </w:rPr>
         <w:t>数学公式</w:t>
       </w:r>
-      <w:bookmarkEnd w:id="26"/>
+      <w:bookmarkEnd w:id="27"/>
     </w:p>
     <w:p>
       <w:pPr>
@@ -2502,7 +3689,7 @@
     </w:p>
     <w:p>
       <w:pPr>
-        <w:pStyle w:val="BodyText"/>
+        <w:pStyle w:val="a0"/>
       </w:pPr>
       <w:r>
         <w:t>Eq. (4.1) is an equation.</w:t>
@@ -2510,7 +3697,7 @@
     </w:p>
     <w:p>
       <w:pPr>
-        <w:pStyle w:val="BodyText"/>
+        <w:pStyle w:val="a0"/>
       </w:pPr>
       <m:oMathPara>
         <m:oMathParaPr>
@@ -2640,7 +3827,7 @@
     </w:p>
     <w:p>
       <w:pPr>
-        <w:pStyle w:val="BodyText"/>
+        <w:pStyle w:val="a0"/>
       </w:pPr>
       <w:r>
         <w:t>参考公式</w:t>
@@ -2651,7 +3838,7 @@
     </w:p>
     <w:p>
       <w:pPr>
-        <w:pStyle w:val="BodyText"/>
+        <w:pStyle w:val="a0"/>
       </w:pPr>
       <m:oMathPara>
         <m:oMathParaPr>
@@ -2717,7 +3904,7 @@
     </w:p>
     <w:p>
       <w:pPr>
-        <w:pStyle w:val="BodyText"/>
+        <w:pStyle w:val="a0"/>
       </w:pPr>
       <m:oMathPara>
         <m:oMathParaPr>
@@ -2904,7 +4091,6 @@
             <w:rPr>
               <w:rFonts w:ascii="Cambria Math" w:hAnsi="Cambria Math"/>
             </w:rPr>
-            <w:lastRenderedPageBreak/>
             <m:t>f</m:t>
           </m:r>
           <m:r>
@@ -3088,7 +4274,7 @@
     </w:p>
     <w:p>
       <w:pPr>
-        <w:pStyle w:val="BodyText"/>
+        <w:pStyle w:val="a0"/>
         <w:rPr>
           <w:lang w:eastAsia="zh-CN"/>
         </w:rPr>
@@ -3110,7 +4296,7 @@
     </w:p>
     <w:p>
       <w:pPr>
-        <w:pStyle w:val="BodyText"/>
+        <w:pStyle w:val="a0"/>
       </w:pPr>
       <m:oMathPara>
         <m:oMathParaPr>
@@ -3279,14 +4465,14 @@
     </w:p>
     <w:p>
       <w:pPr>
-        <w:pStyle w:val="Heading2"/>
+        <w:pStyle w:val="2"/>
         <w:rPr>
           <w:lang w:eastAsia="zh-CN"/>
         </w:rPr>
       </w:pPr>
-      <w:bookmarkStart w:id="28" w:name="_Toc87177832"/>
-      <w:bookmarkStart w:id="29" w:name="交叉引用"/>
-      <w:bookmarkEnd w:id="27"/>
+      <w:bookmarkStart w:id="29" w:name="_Toc87177832"/>
+      <w:bookmarkStart w:id="30" w:name="交叉引用"/>
+      <w:bookmarkEnd w:id="28"/>
       <w:r>
         <w:rPr>
           <w:rStyle w:val="SectionNumber"/>
@@ -3306,7 +4492,7 @@
         </w:rPr>
         <w:t>交叉引用</w:t>
       </w:r>
-      <w:bookmarkEnd w:id="28"/>
+      <w:bookmarkEnd w:id="29"/>
     </w:p>
     <w:p>
       <w:pPr>
@@ -3331,15 +4517,15 @@
     </w:p>
     <w:p>
       <w:pPr>
-        <w:pStyle w:val="Heading1"/>
+        <w:pStyle w:val="1"/>
         <w:rPr>
           <w:lang w:eastAsia="zh-CN"/>
         </w:rPr>
       </w:pPr>
-      <w:bookmarkStart w:id="30" w:name="_Toc87177833"/>
-      <w:bookmarkStart w:id="31" w:name="杂项"/>
-      <w:bookmarkEnd w:id="25"/>
-      <w:bookmarkEnd w:id="29"/>
+      <w:bookmarkStart w:id="31" w:name="_Toc87177833"/>
+      <w:bookmarkStart w:id="32" w:name="杂项"/>
+      <w:bookmarkEnd w:id="26"/>
+      <w:bookmarkEnd w:id="30"/>
       <w:r>
         <w:rPr>
           <w:rStyle w:val="SectionNumber"/>
@@ -3359,17 +4545,17 @@
         </w:rPr>
         <w:t>杂项</w:t>
       </w:r>
-      <w:bookmarkEnd w:id="30"/>
+      <w:bookmarkEnd w:id="31"/>
     </w:p>
     <w:p>
       <w:pPr>
-        <w:pStyle w:val="Heading2"/>
+        <w:pStyle w:val="2"/>
         <w:rPr>
           <w:lang w:eastAsia="zh-CN"/>
         </w:rPr>
       </w:pPr>
-      <w:bookmarkStart w:id="32" w:name="_Toc87177834"/>
-      <w:bookmarkStart w:id="33" w:name="code"/>
+      <w:bookmarkStart w:id="33" w:name="_Toc87177834"/>
+      <w:bookmarkStart w:id="34" w:name="code"/>
       <w:r>
         <w:rPr>
           <w:rStyle w:val="SectionNumber"/>
@@ -3384,7 +4570,7 @@
         <w:tab/>
         <w:t>code</w:t>
       </w:r>
-      <w:bookmarkEnd w:id="32"/>
+      <w:bookmarkEnd w:id="33"/>
     </w:p>
     <w:p>
       <w:pPr>
@@ -3431,7 +4617,7 @@
     </w:p>
     <w:p>
       <w:pPr>
-        <w:pStyle w:val="BodyText"/>
+        <w:pStyle w:val="a0"/>
         <w:rPr>
           <w:lang w:eastAsia="zh-CN"/>
         </w:rPr>
@@ -3451,21 +4637,8 @@
         <w:rPr>
           <w:rStyle w:val="CommentTok"/>
         </w:rPr>
-        <w:t xml:space="preserve"># </w:t>
-      </w:r>
-      <w:proofErr w:type="gramStart"/>
-      <w:r>
-        <w:rPr>
-          <w:rStyle w:val="CommentTok"/>
-        </w:rPr>
-        <w:t>indicates</w:t>
-      </w:r>
-      <w:proofErr w:type="gramEnd"/>
-      <w:r>
-        <w:rPr>
-          <w:rStyle w:val="CommentTok"/>
-        </w:rPr>
-        <w:t xml:space="preserve"> a comment.</w:t>
+        <w:lastRenderedPageBreak/>
+        <w:t># indicates a comment.</w:t>
       </w:r>
       <w:r>
         <w:br/>
@@ -3485,11 +4658,11 @@
     </w:p>
     <w:p>
       <w:pPr>
-        <w:pStyle w:val="Heading2"/>
-      </w:pPr>
-      <w:bookmarkStart w:id="34" w:name="_Toc87177835"/>
-      <w:bookmarkStart w:id="35" w:name="url"/>
-      <w:bookmarkEnd w:id="33"/>
+        <w:pStyle w:val="2"/>
+      </w:pPr>
+      <w:bookmarkStart w:id="35" w:name="_Toc87177835"/>
+      <w:bookmarkStart w:id="36" w:name="url"/>
+      <w:bookmarkEnd w:id="34"/>
       <w:r>
         <w:rPr>
           <w:rStyle w:val="SectionNumber"/>
@@ -3500,12 +4673,15 @@
         <w:tab/>
         <w:t>url</w:t>
       </w:r>
-      <w:bookmarkEnd w:id="34"/>
+      <w:bookmarkEnd w:id="35"/>
     </w:p>
     <w:p>
       <w:pPr>
         <w:pStyle w:val="FirstParagraph"/>
         <w:spacing w:before="120"/>
+        <w:rPr>
+          <w:rStyle w:val="ae"/>
+        </w:rPr>
       </w:pPr>
       <w:r>
         <w:t>这里是网页链接：</w:t>
@@ -3513,23 +4689,280 @@
       <w:hyperlink r:id="rId9">
         <w:r>
           <w:rPr>
-            <w:rStyle w:val="Hyperlink"/>
+            <w:rStyle w:val="ae"/>
           </w:rPr>
           <w:t>百度</w:t>
         </w:r>
         <w:r>
           <w:rPr>
-            <w:rStyle w:val="Hyperlink"/>
+            <w:rStyle w:val="ae"/>
           </w:rPr>
           <w:t>www.baidu.com</w:t>
         </w:r>
       </w:hyperlink>
-      <w:bookmarkEnd w:id="31"/>
-      <w:bookmarkEnd w:id="35"/>
+      <w:bookmarkEnd w:id="32"/>
+      <w:bookmarkEnd w:id="36"/>
+    </w:p>
+    <w:p>
+      <w:r>
+        <w:br w:type="page"/>
+      </w:r>
+    </w:p>
+    <w:p>
+      <w:pPr>
+        <w:pStyle w:val="a0"/>
+      </w:pPr>
+    </w:p>
+    <w:p>
+      <w:pPr>
+        <w:pStyle w:val="1"/>
+        <w:rPr>
+          <w:rStyle w:val="SectionNumber"/>
+          <w:lang w:eastAsia="zh-CN"/>
+        </w:rPr>
+      </w:pPr>
+      <w:r>
+        <w:rPr>
+          <w:rStyle w:val="SectionNumber"/>
+          <w:lang w:eastAsia="zh-CN"/>
+        </w:rPr>
+        <w:t xml:space="preserve">6 </w:t>
+      </w:r>
+      <w:proofErr w:type="gramStart"/>
+      <w:r>
+        <w:rPr>
+          <w:rStyle w:val="SectionNumber"/>
+          <w:lang w:eastAsia="zh-CN"/>
+        </w:rPr>
+        <w:t>callout</w:t>
+      </w:r>
+      <w:proofErr w:type="gramEnd"/>
+    </w:p>
+    <w:p>
+      <w:pPr>
+        <w:pStyle w:val="a0"/>
+        <w:rPr>
+          <w:lang w:eastAsia="zh-CN"/>
+        </w:rPr>
+      </w:pPr>
+    </w:p>
+    <w:tbl>
+      <w:tblPr>
+        <w:tblStyle w:val="Table"/>
+        <w:tblW w:w="5000" w:type="pct"/>
+        <w:tblBorders>
+          <w:top w:val="single" w:sz="4" w:space="0" w:color="00A047"/>
+          <w:left w:val="single" w:sz="24" w:space="0" w:color="00A047"/>
+          <w:bottom w:val="single" w:sz="4" w:space="0" w:color="00A047"/>
+          <w:right w:val="single" w:sz="4" w:space="0" w:color="00A047"/>
+        </w:tblBorders>
+        <w:tblCellMar>
+          <w:left w:w="144" w:type="dxa"/>
+          <w:right w:w="144" w:type="dxa"/>
+        </w:tblCellMar>
+        <w:tblLook w:val="0000" w:firstRow="0" w:lastRow="0" w:firstColumn="0" w:lastColumn="0" w:noHBand="0" w:noVBand="0"/>
+      </w:tblPr>
+      <w:tblGrid>
+        <w:gridCol w:w="8605"/>
+      </w:tblGrid>
+      <w:tr>
+        <w:trPr>
+          <w:cantSplit/>
+        </w:trPr>
+        <w:tc>
+          <w:tcPr>
+            <w:tcW w:w="0" w:type="auto"/>
+            <w:shd w:val="clear" w:color="auto" w:fill="CCF1E3"/>
+            <w:tcMar>
+              <w:top w:w="92" w:type="dxa"/>
+              <w:bottom w:w="92" w:type="dxa"/>
+            </w:tcMar>
+          </w:tcPr>
+          <w:p>
+            <w:pPr>
+              <w:pStyle w:val="FirstParagraph"/>
+              <w:spacing w:before="120"/>
+            </w:pPr>
+            <w:r>
+              <w:rPr>
+                <w:noProof/>
+              </w:rPr>
+              <w:drawing>
+                <wp:inline distT="0" distB="0" distL="0" distR="0" wp14:anchorId="2BBB9A28" wp14:editId="5715C93F">
+                  <wp:extent cx="152400" cy="152400"/>
+                  <wp:effectExtent l="0" t="0" r="0" b="0"/>
+                  <wp:docPr id="64" name="Picture"/>
+                  <wp:cNvGraphicFramePr/>
+                  <a:graphic xmlns:a="http://schemas.openxmlformats.org/drawingml/2006/main">
+                    <a:graphicData uri="http://schemas.openxmlformats.org/drawingml/2006/picture">
+                      <pic:pic xmlns:pic="http://schemas.openxmlformats.org/drawingml/2006/picture">
+                        <pic:nvPicPr>
+                          <pic:cNvPr id="65" name="Picture" descr="C:\Users\huhua\AppData\Local\Programs\Quarto\share\formats\docx\tip.png"/>
+                          <pic:cNvPicPr>
+                            <a:picLocks noChangeAspect="1" noChangeArrowheads="1"/>
+                          </pic:cNvPicPr>
+                        </pic:nvPicPr>
+                        <pic:blipFill>
+                          <a:blip r:embed="rId10"/>
+                          <a:stretch>
+                            <a:fillRect/>
+                          </a:stretch>
+                        </pic:blipFill>
+                        <pic:spPr bwMode="auto">
+                          <a:xfrm>
+                            <a:off x="0" y="0"/>
+                            <a:ext cx="152400" cy="152400"/>
+                          </a:xfrm>
+                          <a:prstGeom prst="rect">
+                            <a:avLst/>
+                          </a:prstGeom>
+                          <a:noFill/>
+                          <a:ln w="9525">
+                            <a:noFill/>
+                            <a:headEnd/>
+                            <a:tailEnd/>
+                          </a:ln>
+                        </pic:spPr>
+                      </pic:pic>
+                    </a:graphicData>
+                  </a:graphic>
+                </wp:inline>
+              </w:drawing>
+            </w:r>
+            <w:r>
+              <w:t xml:space="preserve">  </w:t>
+            </w:r>
+            <w:proofErr w:type="spellStart"/>
+            <w:r>
+              <w:t>提示</w:t>
+            </w:r>
+            <w:proofErr w:type="spellEnd"/>
+          </w:p>
+        </w:tc>
+      </w:tr>
+      <w:tr>
+        <w:trPr>
+          <w:cnfStyle w:val="000000010000" w:firstRow="0" w:lastRow="0" w:firstColumn="0" w:lastColumn="0" w:oddVBand="0" w:evenVBand="0" w:oddHBand="0" w:evenHBand="1" w:firstRowFirstColumn="0" w:firstRowLastColumn="0" w:lastRowFirstColumn="0" w:lastRowLastColumn="0"/>
+          <w:cantSplit/>
+        </w:trPr>
+        <w:tc>
+          <w:tcPr>
+            <w:tcW w:w="0" w:type="auto"/>
+            <w:tcMar>
+              <w:top w:w="108" w:type="dxa"/>
+              <w:bottom w:w="108" w:type="dxa"/>
+            </w:tcMar>
+          </w:tcPr>
+          <w:p>
+            <w:pPr>
+              <w:pStyle w:val="a0"/>
+              <w:rPr>
+                <w:lang w:eastAsia="zh-CN"/>
+              </w:rPr>
+            </w:pPr>
+            <w:r>
+              <w:rPr>
+                <w:lang w:eastAsia="zh-CN"/>
+              </w:rPr>
+              <w:t>以上</w:t>
+            </w:r>
+            <w:r>
+              <w:rPr>
+                <w:rStyle w:val="VerbatimChar"/>
+                <w:lang w:eastAsia="zh-CN"/>
+              </w:rPr>
+              <w:t>EViews</w:t>
+            </w:r>
+            <w:r>
+              <w:rPr>
+                <w:lang w:eastAsia="zh-CN"/>
+              </w:rPr>
+              <w:t>代码能得以成功运行的前提是：辅助回归方程是通过代码编程获得的，而不能是鼠标菜单操作获得的，也即：</w:t>
+            </w:r>
+          </w:p>
+          <w:p>
+            <w:pPr>
+              <w:numPr>
+                <w:ilvl w:val="0"/>
+                <w:numId w:val="16"/>
+              </w:numPr>
+              <w:jc w:val="left"/>
+            </w:pPr>
+            <m:oMath>
+              <m:r>
+                <m:rPr>
+                  <m:sty m:val="p"/>
+                </m:rPr>
+                <w:rPr>
+                  <w:rFonts w:ascii="MS Gothic" w:eastAsia="MS Gothic" w:hAnsi="MS Gothic" w:cs="MS Gothic" w:hint="eastAsia"/>
+                </w:rPr>
+                <m:t>✓</m:t>
+              </m:r>
+            </m:oMath>
+            <w:r>
+              <w:t>：代码编程</w:t>
+            </w:r>
+            <w:r>
+              <w:rPr>
+                <w:rStyle w:val="VerbatimChar"/>
+              </w:rPr>
+              <w:t>equation eq_aux1.ls X1 c X2 X3 X4 X5 X6 X7 X8</w:t>
+            </w:r>
+          </w:p>
+          <w:p>
+            <w:pPr>
+              <w:numPr>
+                <w:ilvl w:val="0"/>
+                <w:numId w:val="16"/>
+              </w:numPr>
+              <w:jc w:val="left"/>
+            </w:pPr>
+            <m:oMath>
+              <m:r>
+                <m:rPr>
+                  <m:sty m:val="p"/>
+                </m:rPr>
+                <w:rPr>
+                  <w:rFonts w:ascii="Cambria Math" w:hAnsi="Cambria Math"/>
+                </w:rPr>
+                <m:t>×</m:t>
+              </m:r>
+            </m:oMath>
+            <w:r>
+              <w:t>：菜单操作</w:t>
+            </w:r>
+            <w:r>
+              <w:t xml:space="preserve"> Quick </w:t>
+            </w:r>
+            <m:oMath>
+              <m:r>
+                <m:rPr>
+                  <m:sty m:val="p"/>
+                </m:rPr>
+                <w:rPr>
+                  <w:rFonts w:ascii="Cambria Math" w:hAnsi="Cambria Math"/>
+                </w:rPr>
+                <m:t>⇒</m:t>
+              </m:r>
+            </m:oMath>
+            <w:r>
+              <w:t xml:space="preserve"> Estimate Equation</w:t>
+            </w:r>
+          </w:p>
+        </w:tc>
+      </w:tr>
+    </w:tbl>
+    <w:p>
+      <w:pPr>
+        <w:pStyle w:val="a0"/>
+        <w:rPr>
+          <w:lang w:eastAsia="zh-CN"/>
+        </w:rPr>
+      </w:pPr>
     </w:p>
     <w:sectPr>
-      <w:headerReference w:type="default" r:id="rId10"/>
-      <w:footerReference w:type="default" r:id="rId11"/>
+      <w:headerReference w:type="default" r:id="rId11"/>
+      <w:footerReference w:type="default" r:id="rId12"/>
       <w:pgSz w:w="12240" w:h="15840"/>
       <w:pgMar w:top="1440" w:right="1800" w:bottom="1440" w:left="1800" w:header="720" w:footer="720" w:gutter="0"/>
       <w:cols w:space="720"/>
@@ -3539,7 +4972,7 @@
 </file>
 
 <file path=word/endnotes.xml><?xml version="1.0" encoding="utf-8"?>
-<w:endnotes xmlns:wpc="http://schemas.microsoft.com/office/word/2010/wordprocessingCanvas" xmlns:cx="http://schemas.microsoft.com/office/drawing/2014/chartex" xmlns:cx1="http://schemas.microsoft.com/office/drawing/2015/9/8/chartex" xmlns:cx2="http://schemas.microsoft.com/office/drawing/2015/10/21/chartex" xmlns:cx3="http://schemas.microsoft.com/office/drawing/2016/5/9/chartex" xmlns:cx4="http://schemas.microsoft.com/office/drawing/2016/5/10/chartex" xmlns:cx5="http://schemas.microsoft.com/office/drawing/2016/5/11/chartex" xmlns:cx6="http://schemas.microsoft.com/office/drawing/2016/5/12/chartex" xmlns:cx7="http://schemas.microsoft.com/office/drawing/2016/5/13/chartex" xmlns:cx8="http://schemas.microsoft.com/office/drawing/2016/5/14/chartex" xmlns:mc="http://schemas.openxmlformats.org/markup-compatibility/2006" xmlns:aink="http://schemas.microsoft.com/office/drawing/2016/ink" xmlns:am3d="http://schemas.microsoft.com/office/drawing/2017/model3d" xmlns:o="urn:schemas-microsoft-com:office:office" xmlns:r="http://schemas.openxmlformats.org/officeDocument/2006/relationships" xmlns:m="http://schemas.openxmlformats.org/officeDocument/2006/math" xmlns:v="urn:schemas-microsoft-com:vml" xmlns:wp14="http://schemas.microsoft.com/office/word/2010/wordprocessingDrawing" xmlns:wp="http://schemas.openxmlformats.org/drawingml/2006/wordprocessingDrawing" xmlns:w10="urn:schemas-microsoft-com:office:word" xmlns:w="http://schemas.openxmlformats.org/wordprocessingml/2006/main" xmlns:w14="http://schemas.microsoft.com/office/word/2010/wordml" xmlns:w15="http://schemas.microsoft.com/office/word/2012/wordml" xmlns:w16cex="http://schemas.microsoft.com/office/word/2018/wordml/cex" xmlns:w16cid="http://schemas.microsoft.com/office/word/2016/wordml/cid" xmlns:w16="http://schemas.microsoft.com/office/word/2018/wordml" xmlns:w16sdtdh="http://schemas.microsoft.com/office/word/2020/wordml/sdtdatahash" xmlns:w16se="http://schemas.microsoft.com/office/word/2015/wordml/symex" xmlns:wpg="http://schemas.microsoft.com/office/word/2010/wordprocessingGroup" xmlns:wpi="http://schemas.microsoft.com/office/word/2010/wordprocessingInk" xmlns:wne="http://schemas.microsoft.com/office/word/2006/wordml" xmlns:wps="http://schemas.microsoft.com/office/word/2010/wordprocessingShape" mc:Ignorable="w14 w15 w16se w16cid w16 w16cex w16sdtdh wp14">
+<w:endnotes xmlns:wpc="http://schemas.microsoft.com/office/word/2010/wordprocessingCanvas" xmlns:cx="http://schemas.microsoft.com/office/drawing/2014/chartex" xmlns:cx1="http://schemas.microsoft.com/office/drawing/2015/9/8/chartex" xmlns:cx2="http://schemas.microsoft.com/office/drawing/2015/10/21/chartex" xmlns:cx3="http://schemas.microsoft.com/office/drawing/2016/5/9/chartex" xmlns:cx4="http://schemas.microsoft.com/office/drawing/2016/5/10/chartex" xmlns:cx5="http://schemas.microsoft.com/office/drawing/2016/5/11/chartex" xmlns:cx6="http://schemas.microsoft.com/office/drawing/2016/5/12/chartex" xmlns:cx7="http://schemas.microsoft.com/office/drawing/2016/5/13/chartex" xmlns:cx8="http://schemas.microsoft.com/office/drawing/2016/5/14/chartex" xmlns:mc="http://schemas.openxmlformats.org/markup-compatibility/2006" xmlns:aink="http://schemas.microsoft.com/office/drawing/2016/ink" xmlns:am3d="http://schemas.microsoft.com/office/drawing/2017/model3d" xmlns:o="urn:schemas-microsoft-com:office:office" xmlns:oel="http://schemas.microsoft.com/office/2019/extlst" xmlns:r="http://schemas.openxmlformats.org/officeDocument/2006/relationships" xmlns:m="http://schemas.openxmlformats.org/officeDocument/2006/math" xmlns:v="urn:schemas-microsoft-com:vml" xmlns:wp14="http://schemas.microsoft.com/office/word/2010/wordprocessingDrawing" xmlns:wp="http://schemas.openxmlformats.org/drawingml/2006/wordprocessingDrawing" xmlns:w10="urn:schemas-microsoft-com:office:word" xmlns:w="http://schemas.openxmlformats.org/wordprocessingml/2006/main" xmlns:w14="http://schemas.microsoft.com/office/word/2010/wordml" xmlns:w15="http://schemas.microsoft.com/office/word/2012/wordml" xmlns:w16cex="http://schemas.microsoft.com/office/word/2018/wordml/cex" xmlns:w16cid="http://schemas.microsoft.com/office/word/2016/wordml/cid" xmlns:w16="http://schemas.microsoft.com/office/word/2018/wordml" xmlns:w16sdtdh="http://schemas.microsoft.com/office/word/2020/wordml/sdtdatahash" xmlns:w16se="http://schemas.microsoft.com/office/word/2015/wordml/symex" xmlns:wpg="http://schemas.microsoft.com/office/word/2010/wordprocessingGroup" xmlns:wpi="http://schemas.microsoft.com/office/word/2010/wordprocessingInk" xmlns:wne="http://schemas.microsoft.com/office/word/2006/wordml" xmlns:wps="http://schemas.microsoft.com/office/word/2010/wordprocessingShape" mc:Ignorable="w14 w15 w16se w16cid w16 w16cex w16sdtdh wp14">
   <w:endnote w:type="separator" w:id="-1">
     <w:p>
       <w:pPr>
@@ -3564,7 +4997,7 @@
 </file>
 
 <file path=word/footer1.xml><?xml version="1.0" encoding="utf-8"?>
-<w:ftr xmlns:wpc="http://schemas.microsoft.com/office/word/2010/wordprocessingCanvas" xmlns:cx="http://schemas.microsoft.com/office/drawing/2014/chartex" xmlns:cx1="http://schemas.microsoft.com/office/drawing/2015/9/8/chartex" xmlns:cx2="http://schemas.microsoft.com/office/drawing/2015/10/21/chartex" xmlns:cx3="http://schemas.microsoft.com/office/drawing/2016/5/9/chartex" xmlns:cx4="http://schemas.microsoft.com/office/drawing/2016/5/10/chartex" xmlns:cx5="http://schemas.microsoft.com/office/drawing/2016/5/11/chartex" xmlns:cx6="http://schemas.microsoft.com/office/drawing/2016/5/12/chartex" xmlns:cx7="http://schemas.microsoft.com/office/drawing/2016/5/13/chartex" xmlns:cx8="http://schemas.microsoft.com/office/drawing/2016/5/14/chartex" xmlns:mc="http://schemas.openxmlformats.org/markup-compatibility/2006" xmlns:aink="http://schemas.microsoft.com/office/drawing/2016/ink" xmlns:am3d="http://schemas.microsoft.com/office/drawing/2017/model3d" xmlns:o="urn:schemas-microsoft-com:office:office" xmlns:r="http://schemas.openxmlformats.org/officeDocument/2006/relationships" xmlns:m="http://schemas.openxmlformats.org/officeDocument/2006/math" xmlns:v="urn:schemas-microsoft-com:vml" xmlns:wp14="http://schemas.microsoft.com/office/word/2010/wordprocessingDrawing" xmlns:wp="http://schemas.openxmlformats.org/drawingml/2006/wordprocessingDrawing" xmlns:w10="urn:schemas-microsoft-com:office:word" xmlns:w="http://schemas.openxmlformats.org/wordprocessingml/2006/main" xmlns:w14="http://schemas.microsoft.com/office/word/2010/wordml" xmlns:w15="http://schemas.microsoft.com/office/word/2012/wordml" xmlns:w16cex="http://schemas.microsoft.com/office/word/2018/wordml/cex" xmlns:w16cid="http://schemas.microsoft.com/office/word/2016/wordml/cid" xmlns:w16="http://schemas.microsoft.com/office/word/2018/wordml" xmlns:w16sdtdh="http://schemas.microsoft.com/office/word/2020/wordml/sdtdatahash" xmlns:w16se="http://schemas.microsoft.com/office/word/2015/wordml/symex" xmlns:wpg="http://schemas.microsoft.com/office/word/2010/wordprocessingGroup" xmlns:wpi="http://schemas.microsoft.com/office/word/2010/wordprocessingInk" xmlns:wne="http://schemas.microsoft.com/office/word/2006/wordml" xmlns:wps="http://schemas.microsoft.com/office/word/2010/wordprocessingShape" mc:Ignorable="w14 w15 w16se w16cid w16 w16cex w16sdtdh wp14">
+<w:ftr xmlns:wpc="http://schemas.microsoft.com/office/word/2010/wordprocessingCanvas" xmlns:cx="http://schemas.microsoft.com/office/drawing/2014/chartex" xmlns:cx1="http://schemas.microsoft.com/office/drawing/2015/9/8/chartex" xmlns:cx2="http://schemas.microsoft.com/office/drawing/2015/10/21/chartex" xmlns:cx3="http://schemas.microsoft.com/office/drawing/2016/5/9/chartex" xmlns:cx4="http://schemas.microsoft.com/office/drawing/2016/5/10/chartex" xmlns:cx5="http://schemas.microsoft.com/office/drawing/2016/5/11/chartex" xmlns:cx6="http://schemas.microsoft.com/office/drawing/2016/5/12/chartex" xmlns:cx7="http://schemas.microsoft.com/office/drawing/2016/5/13/chartex" xmlns:cx8="http://schemas.microsoft.com/office/drawing/2016/5/14/chartex" xmlns:mc="http://schemas.openxmlformats.org/markup-compatibility/2006" xmlns:aink="http://schemas.microsoft.com/office/drawing/2016/ink" xmlns:am3d="http://schemas.microsoft.com/office/drawing/2017/model3d" xmlns:o="urn:schemas-microsoft-com:office:office" xmlns:oel="http://schemas.microsoft.com/office/2019/extlst" xmlns:r="http://schemas.openxmlformats.org/officeDocument/2006/relationships" xmlns:m="http://schemas.openxmlformats.org/officeDocument/2006/math" xmlns:v="urn:schemas-microsoft-com:vml" xmlns:wp14="http://schemas.microsoft.com/office/word/2010/wordprocessingDrawing" xmlns:wp="http://schemas.openxmlformats.org/drawingml/2006/wordprocessingDrawing" xmlns:w10="urn:schemas-microsoft-com:office:word" xmlns:w="http://schemas.openxmlformats.org/wordprocessingml/2006/main" xmlns:w14="http://schemas.microsoft.com/office/word/2010/wordml" xmlns:w15="http://schemas.microsoft.com/office/word/2012/wordml" xmlns:w16cex="http://schemas.microsoft.com/office/word/2018/wordml/cex" xmlns:w16cid="http://schemas.microsoft.com/office/word/2016/wordml/cid" xmlns:w16="http://schemas.microsoft.com/office/word/2018/wordml" xmlns:w16sdtdh="http://schemas.microsoft.com/office/word/2020/wordml/sdtdatahash" xmlns:w16se="http://schemas.microsoft.com/office/word/2015/wordml/symex" xmlns:wpg="http://schemas.microsoft.com/office/word/2010/wordprocessingGroup" xmlns:wpi="http://schemas.microsoft.com/office/word/2010/wordprocessingInk" xmlns:wne="http://schemas.microsoft.com/office/word/2006/wordml" xmlns:wps="http://schemas.microsoft.com/office/word/2010/wordprocessingShape" mc:Ignorable="w14 w15 w16se w16cid w16 w16cex w16sdtdh wp14">
   <w:sdt>
     <w:sdtPr>
       <w:id w:val="765658407"/>
@@ -3573,7 +5006,6 @@
         <w:docPartUnique/>
       </w:docPartObj>
     </w:sdtPr>
-    <w:sdtEndPr/>
     <w:sdtContent>
       <w:sdt>
         <w:sdtPr>
@@ -3583,11 +5015,10 @@
             <w:docPartUnique/>
           </w:docPartObj>
         </w:sdtPr>
-        <w:sdtEndPr/>
         <w:sdtContent>
           <w:p>
             <w:pPr>
-              <w:pStyle w:val="Footer"/>
+              <w:pStyle w:val="af1"/>
               <w:jc w:val="center"/>
             </w:pPr>
             <w:r>
@@ -3693,14 +5124,14 @@
   </w:sdt>
   <w:p>
     <w:pPr>
-      <w:pStyle w:val="Footer"/>
+      <w:pStyle w:val="af1"/>
     </w:pPr>
   </w:p>
 </w:ftr>
 </file>
 
 <file path=word/footnotes.xml><?xml version="1.0" encoding="utf-8"?>
-<w:footnotes xmlns:wpc="http://schemas.microsoft.com/office/word/2010/wordprocessingCanvas" xmlns:cx="http://schemas.microsoft.com/office/drawing/2014/chartex" xmlns:cx1="http://schemas.microsoft.com/office/drawing/2015/9/8/chartex" xmlns:cx2="http://schemas.microsoft.com/office/drawing/2015/10/21/chartex" xmlns:cx3="http://schemas.microsoft.com/office/drawing/2016/5/9/chartex" xmlns:cx4="http://schemas.microsoft.com/office/drawing/2016/5/10/chartex" xmlns:cx5="http://schemas.microsoft.com/office/drawing/2016/5/11/chartex" xmlns:cx6="http://schemas.microsoft.com/office/drawing/2016/5/12/chartex" xmlns:cx7="http://schemas.microsoft.com/office/drawing/2016/5/13/chartex" xmlns:cx8="http://schemas.microsoft.com/office/drawing/2016/5/14/chartex" xmlns:mc="http://schemas.openxmlformats.org/markup-compatibility/2006" xmlns:aink="http://schemas.microsoft.com/office/drawing/2016/ink" xmlns:am3d="http://schemas.microsoft.com/office/drawing/2017/model3d" xmlns:o="urn:schemas-microsoft-com:office:office" xmlns:r="http://schemas.openxmlformats.org/officeDocument/2006/relationships" xmlns:m="http://schemas.openxmlformats.org/officeDocument/2006/math" xmlns:v="urn:schemas-microsoft-com:vml" xmlns:wp14="http://schemas.microsoft.com/office/word/2010/wordprocessingDrawing" xmlns:wp="http://schemas.openxmlformats.org/drawingml/2006/wordprocessingDrawing" xmlns:w10="urn:schemas-microsoft-com:office:word" xmlns:w="http://schemas.openxmlformats.org/wordprocessingml/2006/main" xmlns:w14="http://schemas.microsoft.com/office/word/2010/wordml" xmlns:w15="http://schemas.microsoft.com/office/word/2012/wordml" xmlns:w16cex="http://schemas.microsoft.com/office/word/2018/wordml/cex" xmlns:w16cid="http://schemas.microsoft.com/office/word/2016/wordml/cid" xmlns:w16="http://schemas.microsoft.com/office/word/2018/wordml" xmlns:w16sdtdh="http://schemas.microsoft.com/office/word/2020/wordml/sdtdatahash" xmlns:w16se="http://schemas.microsoft.com/office/word/2015/wordml/symex" xmlns:wpg="http://schemas.microsoft.com/office/word/2010/wordprocessingGroup" xmlns:wpi="http://schemas.microsoft.com/office/word/2010/wordprocessingInk" xmlns:wne="http://schemas.microsoft.com/office/word/2006/wordml" xmlns:wps="http://schemas.microsoft.com/office/word/2010/wordprocessingShape" mc:Ignorable="w14 w15 w16se w16cid w16 w16cex w16sdtdh wp14">
+<w:footnotes xmlns:wpc="http://schemas.microsoft.com/office/word/2010/wordprocessingCanvas" xmlns:cx="http://schemas.microsoft.com/office/drawing/2014/chartex" xmlns:cx1="http://schemas.microsoft.com/office/drawing/2015/9/8/chartex" xmlns:cx2="http://schemas.microsoft.com/office/drawing/2015/10/21/chartex" xmlns:cx3="http://schemas.microsoft.com/office/drawing/2016/5/9/chartex" xmlns:cx4="http://schemas.microsoft.com/office/drawing/2016/5/10/chartex" xmlns:cx5="http://schemas.microsoft.com/office/drawing/2016/5/11/chartex" xmlns:cx6="http://schemas.microsoft.com/office/drawing/2016/5/12/chartex" xmlns:cx7="http://schemas.microsoft.com/office/drawing/2016/5/13/chartex" xmlns:cx8="http://schemas.microsoft.com/office/drawing/2016/5/14/chartex" xmlns:mc="http://schemas.openxmlformats.org/markup-compatibility/2006" xmlns:aink="http://schemas.microsoft.com/office/drawing/2016/ink" xmlns:am3d="http://schemas.microsoft.com/office/drawing/2017/model3d" xmlns:o="urn:schemas-microsoft-com:office:office" xmlns:oel="http://schemas.microsoft.com/office/2019/extlst" xmlns:r="http://schemas.openxmlformats.org/officeDocument/2006/relationships" xmlns:m="http://schemas.openxmlformats.org/officeDocument/2006/math" xmlns:v="urn:schemas-microsoft-com:vml" xmlns:wp14="http://schemas.microsoft.com/office/word/2010/wordprocessingDrawing" xmlns:wp="http://schemas.openxmlformats.org/drawingml/2006/wordprocessingDrawing" xmlns:w10="urn:schemas-microsoft-com:office:word" xmlns:w="http://schemas.openxmlformats.org/wordprocessingml/2006/main" xmlns:w14="http://schemas.microsoft.com/office/word/2010/wordml" xmlns:w15="http://schemas.microsoft.com/office/word/2012/wordml" xmlns:w16cex="http://schemas.microsoft.com/office/word/2018/wordml/cex" xmlns:w16cid="http://schemas.microsoft.com/office/word/2016/wordml/cid" xmlns:w16="http://schemas.microsoft.com/office/word/2018/wordml" xmlns:w16sdtdh="http://schemas.microsoft.com/office/word/2020/wordml/sdtdatahash" xmlns:w16se="http://schemas.microsoft.com/office/word/2015/wordml/symex" xmlns:wpg="http://schemas.microsoft.com/office/word/2010/wordprocessingGroup" xmlns:wpi="http://schemas.microsoft.com/office/word/2010/wordprocessingInk" xmlns:wne="http://schemas.microsoft.com/office/word/2006/wordml" xmlns:wps="http://schemas.microsoft.com/office/word/2010/wordprocessingShape" mc:Ignorable="w14 w15 w16se w16cid w16 w16cex w16sdtdh wp14">
   <w:footnote w:type="separator" w:id="-1">
     <w:p>
       <w:r>
@@ -3718,11 +5149,11 @@
   <w:footnote w:id="1">
     <w:p>
       <w:pPr>
-        <w:pStyle w:val="FootnoteText"/>
-      </w:pPr>
-      <w:r>
-        <w:rPr>
-          <w:rStyle w:val="FootnoteReference"/>
+        <w:pStyle w:val="aa"/>
+      </w:pPr>
+      <w:r>
+        <w:rPr>
+          <w:rStyle w:val="ad"/>
         </w:rPr>
         <w:footnoteRef/>
       </w:r>
@@ -3735,10 +5166,10 @@
 </file>
 
 <file path=word/header1.xml><?xml version="1.0" encoding="utf-8"?>
-<w:hdr xmlns:wpc="http://schemas.microsoft.com/office/word/2010/wordprocessingCanvas" xmlns:cx="http://schemas.microsoft.com/office/drawing/2014/chartex" xmlns:cx1="http://schemas.microsoft.com/office/drawing/2015/9/8/chartex" xmlns:cx2="http://schemas.microsoft.com/office/drawing/2015/10/21/chartex" xmlns:cx3="http://schemas.microsoft.com/office/drawing/2016/5/9/chartex" xmlns:cx4="http://schemas.microsoft.com/office/drawing/2016/5/10/chartex" xmlns:cx5="http://schemas.microsoft.com/office/drawing/2016/5/11/chartex" xmlns:cx6="http://schemas.microsoft.com/office/drawing/2016/5/12/chartex" xmlns:cx7="http://schemas.microsoft.com/office/drawing/2016/5/13/chartex" xmlns:cx8="http://schemas.microsoft.com/office/drawing/2016/5/14/chartex" xmlns:mc="http://schemas.openxmlformats.org/markup-compatibility/2006" xmlns:aink="http://schemas.microsoft.com/office/drawing/2016/ink" xmlns:am3d="http://schemas.microsoft.com/office/drawing/2017/model3d" xmlns:o="urn:schemas-microsoft-com:office:office" xmlns:r="http://schemas.openxmlformats.org/officeDocument/2006/relationships" xmlns:m="http://schemas.openxmlformats.org/officeDocument/2006/math" xmlns:v="urn:schemas-microsoft-com:vml" xmlns:wp14="http://schemas.microsoft.com/office/word/2010/wordprocessingDrawing" xmlns:wp="http://schemas.openxmlformats.org/drawingml/2006/wordprocessingDrawing" xmlns:w10="urn:schemas-microsoft-com:office:word" xmlns:w="http://schemas.openxmlformats.org/wordprocessingml/2006/main" xmlns:w14="http://schemas.microsoft.com/office/word/2010/wordml" xmlns:w15="http://schemas.microsoft.com/office/word/2012/wordml" xmlns:w16cex="http://schemas.microsoft.com/office/word/2018/wordml/cex" xmlns:w16cid="http://schemas.microsoft.com/office/word/2016/wordml/cid" xmlns:w16="http://schemas.microsoft.com/office/word/2018/wordml" xmlns:w16sdtdh="http://schemas.microsoft.com/office/word/2020/wordml/sdtdatahash" xmlns:w16se="http://schemas.microsoft.com/office/word/2015/wordml/symex" xmlns:wpg="http://schemas.microsoft.com/office/word/2010/wordprocessingGroup" xmlns:wpi="http://schemas.microsoft.com/office/word/2010/wordprocessingInk" xmlns:wne="http://schemas.microsoft.com/office/word/2006/wordml" xmlns:wps="http://schemas.microsoft.com/office/word/2010/wordprocessingShape" mc:Ignorable="w14 w15 w16se w16cid w16 w16cex w16sdtdh wp14">
+<w:hdr xmlns:wpc="http://schemas.microsoft.com/office/word/2010/wordprocessingCanvas" xmlns:cx="http://schemas.microsoft.com/office/drawing/2014/chartex" xmlns:cx1="http://schemas.microsoft.com/office/drawing/2015/9/8/chartex" xmlns:cx2="http://schemas.microsoft.com/office/drawing/2015/10/21/chartex" xmlns:cx3="http://schemas.microsoft.com/office/drawing/2016/5/9/chartex" xmlns:cx4="http://schemas.microsoft.com/office/drawing/2016/5/10/chartex" xmlns:cx5="http://schemas.microsoft.com/office/drawing/2016/5/11/chartex" xmlns:cx6="http://schemas.microsoft.com/office/drawing/2016/5/12/chartex" xmlns:cx7="http://schemas.microsoft.com/office/drawing/2016/5/13/chartex" xmlns:cx8="http://schemas.microsoft.com/office/drawing/2016/5/14/chartex" xmlns:mc="http://schemas.openxmlformats.org/markup-compatibility/2006" xmlns:aink="http://schemas.microsoft.com/office/drawing/2016/ink" xmlns:am3d="http://schemas.microsoft.com/office/drawing/2017/model3d" xmlns:o="urn:schemas-microsoft-com:office:office" xmlns:oel="http://schemas.microsoft.com/office/2019/extlst" xmlns:r="http://schemas.openxmlformats.org/officeDocument/2006/relationships" xmlns:m="http://schemas.openxmlformats.org/officeDocument/2006/math" xmlns:v="urn:schemas-microsoft-com:vml" xmlns:wp14="http://schemas.microsoft.com/office/word/2010/wordprocessingDrawing" xmlns:wp="http://schemas.openxmlformats.org/drawingml/2006/wordprocessingDrawing" xmlns:w10="urn:schemas-microsoft-com:office:word" xmlns:w="http://schemas.openxmlformats.org/wordprocessingml/2006/main" xmlns:w14="http://schemas.microsoft.com/office/word/2010/wordml" xmlns:w15="http://schemas.microsoft.com/office/word/2012/wordml" xmlns:w16cex="http://schemas.microsoft.com/office/word/2018/wordml/cex" xmlns:w16cid="http://schemas.microsoft.com/office/word/2016/wordml/cid" xmlns:w16="http://schemas.microsoft.com/office/word/2018/wordml" xmlns:w16sdtdh="http://schemas.microsoft.com/office/word/2020/wordml/sdtdatahash" xmlns:w16se="http://schemas.microsoft.com/office/word/2015/wordml/symex" xmlns:wpg="http://schemas.microsoft.com/office/word/2010/wordprocessingGroup" xmlns:wpi="http://schemas.microsoft.com/office/word/2010/wordprocessingInk" xmlns:wne="http://schemas.microsoft.com/office/word/2006/wordml" xmlns:wps="http://schemas.microsoft.com/office/word/2010/wordprocessingShape" mc:Ignorable="w14 w15 w16se w16cid w16 w16cex w16sdtdh wp14">
   <w:p>
     <w:pPr>
-      <w:pStyle w:val="Header"/>
+      <w:pStyle w:val="af"/>
       <w:jc w:val="left"/>
       <w:rPr>
         <w:lang w:eastAsia="zh-CN"/>
@@ -3834,7 +5265,7 @@
 </file>
 
 <file path=word/numbering.xml><?xml version="1.0" encoding="utf-8"?>
-<w:numbering xmlns:wpc="http://schemas.microsoft.com/office/word/2010/wordprocessingCanvas" xmlns:cx="http://schemas.microsoft.com/office/drawing/2014/chartex" xmlns:cx1="http://schemas.microsoft.com/office/drawing/2015/9/8/chartex" xmlns:cx2="http://schemas.microsoft.com/office/drawing/2015/10/21/chartex" xmlns:cx3="http://schemas.microsoft.com/office/drawing/2016/5/9/chartex" xmlns:cx4="http://schemas.microsoft.com/office/drawing/2016/5/10/chartex" xmlns:cx5="http://schemas.microsoft.com/office/drawing/2016/5/11/chartex" xmlns:cx6="http://schemas.microsoft.com/office/drawing/2016/5/12/chartex" xmlns:cx7="http://schemas.microsoft.com/office/drawing/2016/5/13/chartex" xmlns:cx8="http://schemas.microsoft.com/office/drawing/2016/5/14/chartex" xmlns:mc="http://schemas.openxmlformats.org/markup-compatibility/2006" xmlns:aink="http://schemas.microsoft.com/office/drawing/2016/ink" xmlns:am3d="http://schemas.microsoft.com/office/drawing/2017/model3d" xmlns:o="urn:schemas-microsoft-com:office:office" xmlns:r="http://schemas.openxmlformats.org/officeDocument/2006/relationships" xmlns:m="http://schemas.openxmlformats.org/officeDocument/2006/math" xmlns:v="urn:schemas-microsoft-com:vml" xmlns:wp14="http://schemas.microsoft.com/office/word/2010/wordprocessingDrawing" xmlns:wp="http://schemas.openxmlformats.org/drawingml/2006/wordprocessingDrawing" xmlns:w10="urn:schemas-microsoft-com:office:word" xmlns:w="http://schemas.openxmlformats.org/wordprocessingml/2006/main" xmlns:w14="http://schemas.microsoft.com/office/word/2010/wordml" xmlns:w15="http://schemas.microsoft.com/office/word/2012/wordml" xmlns:w16cex="http://schemas.microsoft.com/office/word/2018/wordml/cex" xmlns:w16cid="http://schemas.microsoft.com/office/word/2016/wordml/cid" xmlns:w16="http://schemas.microsoft.com/office/word/2018/wordml" xmlns:w16sdtdh="http://schemas.microsoft.com/office/word/2020/wordml/sdtdatahash" xmlns:w16se="http://schemas.microsoft.com/office/word/2015/wordml/symex" xmlns:wpg="http://schemas.microsoft.com/office/word/2010/wordprocessingGroup" xmlns:wpi="http://schemas.microsoft.com/office/word/2010/wordprocessingInk" xmlns:wne="http://schemas.microsoft.com/office/word/2006/wordml" xmlns:wps="http://schemas.microsoft.com/office/word/2010/wordprocessingShape" mc:Ignorable="w14 w15 w16se w16cid w16 w16cex w16sdtdh wp14">
+<w:numbering xmlns:wpc="http://schemas.microsoft.com/office/word/2010/wordprocessingCanvas" xmlns:cx="http://schemas.microsoft.com/office/drawing/2014/chartex" xmlns:cx1="http://schemas.microsoft.com/office/drawing/2015/9/8/chartex" xmlns:cx2="http://schemas.microsoft.com/office/drawing/2015/10/21/chartex" xmlns:cx3="http://schemas.microsoft.com/office/drawing/2016/5/9/chartex" xmlns:cx4="http://schemas.microsoft.com/office/drawing/2016/5/10/chartex" xmlns:cx5="http://schemas.microsoft.com/office/drawing/2016/5/11/chartex" xmlns:cx6="http://schemas.microsoft.com/office/drawing/2016/5/12/chartex" xmlns:cx7="http://schemas.microsoft.com/office/drawing/2016/5/13/chartex" xmlns:cx8="http://schemas.microsoft.com/office/drawing/2016/5/14/chartex" xmlns:mc="http://schemas.openxmlformats.org/markup-compatibility/2006" xmlns:aink="http://schemas.microsoft.com/office/drawing/2016/ink" xmlns:am3d="http://schemas.microsoft.com/office/drawing/2017/model3d" xmlns:o="urn:schemas-microsoft-com:office:office" xmlns:oel="http://schemas.microsoft.com/office/2019/extlst" xmlns:r="http://schemas.openxmlformats.org/officeDocument/2006/relationships" xmlns:m="http://schemas.openxmlformats.org/officeDocument/2006/math" xmlns:v="urn:schemas-microsoft-com:vml" xmlns:wp14="http://schemas.microsoft.com/office/word/2010/wordprocessingDrawing" xmlns:wp="http://schemas.openxmlformats.org/drawingml/2006/wordprocessingDrawing" xmlns:w10="urn:schemas-microsoft-com:office:word" xmlns:w="http://schemas.openxmlformats.org/wordprocessingml/2006/main" xmlns:w14="http://schemas.microsoft.com/office/word/2010/wordml" xmlns:w15="http://schemas.microsoft.com/office/word/2012/wordml" xmlns:w16cex="http://schemas.microsoft.com/office/word/2018/wordml/cex" xmlns:w16cid="http://schemas.microsoft.com/office/word/2016/wordml/cid" xmlns:w16="http://schemas.microsoft.com/office/word/2018/wordml" xmlns:w16sdtdh="http://schemas.microsoft.com/office/word/2020/wordml/sdtdatahash" xmlns:w16se="http://schemas.microsoft.com/office/word/2015/wordml/symex" xmlns:wpg="http://schemas.microsoft.com/office/word/2010/wordprocessingGroup" xmlns:wpi="http://schemas.microsoft.com/office/word/2010/wordprocessingInk" xmlns:wne="http://schemas.microsoft.com/office/word/2006/wordml" xmlns:wps="http://schemas.microsoft.com/office/word/2010/wordprocessingShape" mc:Ignorable="w14 w15 w16se w16cid w16 w16cex w16sdtdh wp14">
   <w:abstractNum w:abstractNumId="0" w15:restartNumberingAfterBreak="0">
     <w:nsid w:val="EA454B4C"/>
     <w:multiLevelType w:val="multilevel"/>
@@ -4098,6 +5529,83 @@
     </w:lvl>
   </w:abstractNum>
   <w:abstractNum w:abstractNumId="11" w15:restartNumberingAfterBreak="0">
+    <w:nsid w:val="0000A991"/>
+    <w:multiLevelType w:val="multilevel"/>
+    <w:tmpl w:val="4F3E5B5C"/>
+    <w:lvl w:ilvl="0">
+      <w:numFmt w:val="bullet"/>
+      <w:lvlText w:val="•"/>
+      <w:lvlJc w:val="left"/>
+      <w:pPr>
+        <w:ind w:left="720" w:hanging="480"/>
+      </w:pPr>
+    </w:lvl>
+    <w:lvl w:ilvl="1">
+      <w:numFmt w:val="bullet"/>
+      <w:lvlText w:val="–"/>
+      <w:lvlJc w:val="left"/>
+      <w:pPr>
+        <w:ind w:left="1440" w:hanging="480"/>
+      </w:pPr>
+    </w:lvl>
+    <w:lvl w:ilvl="2">
+      <w:numFmt w:val="bullet"/>
+      <w:lvlText w:val="•"/>
+      <w:lvlJc w:val="left"/>
+      <w:pPr>
+        <w:ind w:left="2160" w:hanging="480"/>
+      </w:pPr>
+    </w:lvl>
+    <w:lvl w:ilvl="3">
+      <w:numFmt w:val="bullet"/>
+      <w:lvlText w:val="–"/>
+      <w:lvlJc w:val="left"/>
+      <w:pPr>
+        <w:ind w:left="2880" w:hanging="480"/>
+      </w:pPr>
+    </w:lvl>
+    <w:lvl w:ilvl="4">
+      <w:numFmt w:val="bullet"/>
+      <w:lvlText w:val="•"/>
+      <w:lvlJc w:val="left"/>
+      <w:pPr>
+        <w:ind w:left="3600" w:hanging="480"/>
+      </w:pPr>
+    </w:lvl>
+    <w:lvl w:ilvl="5">
+      <w:numFmt w:val="bullet"/>
+      <w:lvlText w:val="–"/>
+      <w:lvlJc w:val="left"/>
+      <w:pPr>
+        <w:ind w:left="4320" w:hanging="480"/>
+      </w:pPr>
+    </w:lvl>
+    <w:lvl w:ilvl="6">
+      <w:numFmt w:val="bullet"/>
+      <w:lvlText w:val="•"/>
+      <w:lvlJc w:val="left"/>
+      <w:pPr>
+        <w:ind w:left="5040" w:hanging="480"/>
+      </w:pPr>
+    </w:lvl>
+    <w:lvl w:ilvl="7">
+      <w:numFmt w:val="bullet"/>
+      <w:lvlText w:val="–"/>
+      <w:lvlJc w:val="left"/>
+      <w:pPr>
+        <w:ind w:left="5760" w:hanging="480"/>
+      </w:pPr>
+    </w:lvl>
+    <w:lvl w:ilvl="8">
+      <w:numFmt w:val="bullet"/>
+      <w:lvlText w:val="•"/>
+      <w:lvlJc w:val="left"/>
+      <w:pPr>
+        <w:ind w:left="6480" w:hanging="480"/>
+      </w:pPr>
+    </w:lvl>
+  </w:abstractNum>
+  <w:abstractNum w:abstractNumId="12" w15:restartNumberingAfterBreak="0">
     <w:nsid w:val="2C1AE401"/>
     <w:multiLevelType w:val="multilevel"/>
     <w:tmpl w:val="9C68AE46"/>
@@ -4174,7 +5682,7 @@
       </w:pPr>
     </w:lvl>
   </w:abstractNum>
-  <w:abstractNum w:abstractNumId="12" w15:restartNumberingAfterBreak="0">
+  <w:abstractNum w:abstractNumId="13" w15:restartNumberingAfterBreak="0">
     <w:nsid w:val="47261BAD"/>
     <w:multiLevelType w:val="multilevel"/>
     <w:tmpl w:val="4712FBE2"/>
@@ -4260,7 +5768,7 @@
       </w:pPr>
     </w:lvl>
   </w:abstractNum>
-  <w:abstractNum w:abstractNumId="13" w15:restartNumberingAfterBreak="0">
+  <w:abstractNum w:abstractNumId="14" w15:restartNumberingAfterBreak="0">
     <w:nsid w:val="71315DCA"/>
     <w:multiLevelType w:val="multilevel"/>
     <w:tmpl w:val="F83CE2F4"/>
@@ -4346,16 +5854,46 @@
       </w:pPr>
     </w:lvl>
   </w:abstractNum>
-  <w:num w:numId="1">
-    <w:abstractNumId w:val="11"/>
+  <w:num w:numId="1" w16cid:durableId="788470679">
+    <w:abstractNumId w:val="12"/>
   </w:num>
-  <w:num w:numId="2">
+  <w:num w:numId="2" w16cid:durableId="255983639">
     <w:abstractNumId w:val="0"/>
   </w:num>
-  <w:num w:numId="3">
+  <w:num w:numId="3" w16cid:durableId="1539931779">
     <w:abstractNumId w:val="0"/>
   </w:num>
-  <w:num w:numId="4">
+  <w:num w:numId="4" w16cid:durableId="2067727802">
+    <w:abstractNumId w:val="14"/>
+    <w:lvlOverride w:ilvl="0">
+      <w:startOverride w:val="1"/>
+    </w:lvlOverride>
+    <w:lvlOverride w:ilvl="1">
+      <w:startOverride w:val="1"/>
+    </w:lvlOverride>
+    <w:lvlOverride w:ilvl="2">
+      <w:startOverride w:val="1"/>
+    </w:lvlOverride>
+    <w:lvlOverride w:ilvl="3">
+      <w:startOverride w:val="1"/>
+    </w:lvlOverride>
+    <w:lvlOverride w:ilvl="4">
+      <w:startOverride w:val="1"/>
+    </w:lvlOverride>
+    <w:lvlOverride w:ilvl="5">
+      <w:startOverride w:val="1"/>
+    </w:lvlOverride>
+    <w:lvlOverride w:ilvl="6">
+      <w:startOverride w:val="1"/>
+    </w:lvlOverride>
+    <w:lvlOverride w:ilvl="7">
+      <w:startOverride w:val="1"/>
+    </w:lvlOverride>
+    <w:lvlOverride w:ilvl="8">
+      <w:startOverride w:val="1"/>
+    </w:lvlOverride>
+  </w:num>
+  <w:num w:numId="5" w16cid:durableId="777333711">
     <w:abstractNumId w:val="13"/>
     <w:lvlOverride w:ilvl="0">
       <w:startOverride w:val="1"/>
@@ -4385,65 +5923,38 @@
       <w:startOverride w:val="1"/>
     </w:lvlOverride>
   </w:num>
-  <w:num w:numId="5">
-    <w:abstractNumId w:val="12"/>
-    <w:lvlOverride w:ilvl="0">
-      <w:startOverride w:val="1"/>
-    </w:lvlOverride>
-    <w:lvlOverride w:ilvl="1">
-      <w:startOverride w:val="1"/>
-    </w:lvlOverride>
-    <w:lvlOverride w:ilvl="2">
-      <w:startOverride w:val="1"/>
-    </w:lvlOverride>
-    <w:lvlOverride w:ilvl="3">
-      <w:startOverride w:val="1"/>
-    </w:lvlOverride>
-    <w:lvlOverride w:ilvl="4">
-      <w:startOverride w:val="1"/>
-    </w:lvlOverride>
-    <w:lvlOverride w:ilvl="5">
-      <w:startOverride w:val="1"/>
-    </w:lvlOverride>
-    <w:lvlOverride w:ilvl="6">
-      <w:startOverride w:val="1"/>
-    </w:lvlOverride>
-    <w:lvlOverride w:ilvl="7">
-      <w:startOverride w:val="1"/>
-    </w:lvlOverride>
-    <w:lvlOverride w:ilvl="8">
-      <w:startOverride w:val="1"/>
-    </w:lvlOverride>
-  </w:num>
-  <w:num w:numId="6">
+  <w:num w:numId="6" w16cid:durableId="1104887806">
     <w:abstractNumId w:val="10"/>
   </w:num>
-  <w:num w:numId="7">
+  <w:num w:numId="7" w16cid:durableId="307637248">
     <w:abstractNumId w:val="8"/>
   </w:num>
-  <w:num w:numId="8">
+  <w:num w:numId="8" w16cid:durableId="1733575540">
     <w:abstractNumId w:val="7"/>
   </w:num>
-  <w:num w:numId="9">
+  <w:num w:numId="9" w16cid:durableId="401417380">
     <w:abstractNumId w:val="6"/>
   </w:num>
-  <w:num w:numId="10">
+  <w:num w:numId="10" w16cid:durableId="2056660502">
     <w:abstractNumId w:val="5"/>
   </w:num>
-  <w:num w:numId="11">
+  <w:num w:numId="11" w16cid:durableId="482741558">
     <w:abstractNumId w:val="9"/>
   </w:num>
-  <w:num w:numId="12">
+  <w:num w:numId="12" w16cid:durableId="1606621316">
     <w:abstractNumId w:val="4"/>
   </w:num>
-  <w:num w:numId="13">
+  <w:num w:numId="13" w16cid:durableId="2128618973">
     <w:abstractNumId w:val="3"/>
   </w:num>
-  <w:num w:numId="14">
+  <w:num w:numId="14" w16cid:durableId="195507898">
     <w:abstractNumId w:val="2"/>
   </w:num>
-  <w:num w:numId="15">
+  <w:num w:numId="15" w16cid:durableId="303704275">
     <w:abstractNumId w:val="1"/>
+  </w:num>
+  <w:num w:numId="16" w16cid:durableId="1374306729">
+    <w:abstractNumId w:val="11"/>
   </w:num>
 </w:numbering>
 </file>
@@ -4803,14 +6314,15 @@
     <w:lsdException w:name="Unresolved Mention" w:semiHidden="1" w:uiPriority="99" w:unhideWhenUsed="1"/>
     <w:lsdException w:name="Smart Link" w:semiHidden="1" w:uiPriority="99" w:unhideWhenUsed="1"/>
   </w:latentStyles>
-  <w:style w:type="paragraph" w:default="1" w:styleId="Normal">
+  <w:style w:type="paragraph" w:default="1" w:styleId="a">
     <w:name w:val="Normal"/>
     <w:qFormat/>
-  </w:style>
-  <w:style w:type="paragraph" w:styleId="Heading1">
+    <w:rsid w:val="00945090"/>
+  </w:style>
+  <w:style w:type="paragraph" w:styleId="1">
     <w:name w:val="heading 1"/>
-    <w:basedOn w:val="Normal"/>
-    <w:next w:val="BodyText"/>
+    <w:basedOn w:val="a"/>
+    <w:next w:val="a0"/>
     <w:autoRedefine/>
     <w:uiPriority w:val="9"/>
     <w:qFormat/>
@@ -4830,10 +6342,10 @@
       <w:szCs w:val="32"/>
     </w:rPr>
   </w:style>
-  <w:style w:type="paragraph" w:styleId="Heading2">
+  <w:style w:type="paragraph" w:styleId="2">
     <w:name w:val="heading 2"/>
-    <w:basedOn w:val="Normal"/>
-    <w:next w:val="BodyText"/>
+    <w:basedOn w:val="a"/>
+    <w:next w:val="a0"/>
     <w:uiPriority w:val="9"/>
     <w:unhideWhenUsed/>
     <w:qFormat/>
@@ -4853,10 +6365,10 @@
       <w:szCs w:val="28"/>
     </w:rPr>
   </w:style>
-  <w:style w:type="paragraph" w:styleId="Heading3">
+  <w:style w:type="paragraph" w:styleId="3">
     <w:name w:val="heading 3"/>
-    <w:basedOn w:val="Normal"/>
-    <w:next w:val="BodyText"/>
+    <w:basedOn w:val="a"/>
+    <w:next w:val="a0"/>
     <w:uiPriority w:val="9"/>
     <w:unhideWhenUsed/>
     <w:qFormat/>
@@ -4874,10 +6386,10 @@
       <w:color w:val="000000" w:themeColor="text1"/>
     </w:rPr>
   </w:style>
-  <w:style w:type="paragraph" w:styleId="Heading4">
+  <w:style w:type="paragraph" w:styleId="4">
     <w:name w:val="heading 4"/>
-    <w:basedOn w:val="Normal"/>
-    <w:next w:val="BodyText"/>
+    <w:basedOn w:val="a"/>
+    <w:next w:val="a0"/>
     <w:uiPriority w:val="9"/>
     <w:unhideWhenUsed/>
     <w:qFormat/>
@@ -4894,10 +6406,10 @@
       <w:color w:val="4F81BD" w:themeColor="accent1"/>
     </w:rPr>
   </w:style>
-  <w:style w:type="paragraph" w:styleId="Heading5">
+  <w:style w:type="paragraph" w:styleId="5">
     <w:name w:val="heading 5"/>
-    <w:basedOn w:val="Normal"/>
-    <w:next w:val="BodyText"/>
+    <w:basedOn w:val="a"/>
+    <w:next w:val="a0"/>
     <w:uiPriority w:val="9"/>
     <w:unhideWhenUsed/>
     <w:qFormat/>
@@ -4913,10 +6425,10 @@
       <w:color w:val="4F81BD" w:themeColor="accent1"/>
     </w:rPr>
   </w:style>
-  <w:style w:type="paragraph" w:styleId="Heading6">
+  <w:style w:type="paragraph" w:styleId="6">
     <w:name w:val="heading 6"/>
-    <w:basedOn w:val="Normal"/>
-    <w:next w:val="BodyText"/>
+    <w:basedOn w:val="a"/>
+    <w:next w:val="a0"/>
     <w:uiPriority w:val="9"/>
     <w:unhideWhenUsed/>
     <w:qFormat/>
@@ -4931,10 +6443,10 @@
       <w:color w:val="4F81BD" w:themeColor="accent1"/>
     </w:rPr>
   </w:style>
-  <w:style w:type="paragraph" w:styleId="Heading7">
+  <w:style w:type="paragraph" w:styleId="7">
     <w:name w:val="heading 7"/>
-    <w:basedOn w:val="Normal"/>
-    <w:next w:val="BodyText"/>
+    <w:basedOn w:val="a"/>
+    <w:next w:val="a0"/>
     <w:uiPriority w:val="9"/>
     <w:unhideWhenUsed/>
     <w:qFormat/>
@@ -4949,10 +6461,10 @@
       <w:color w:val="4F81BD" w:themeColor="accent1"/>
     </w:rPr>
   </w:style>
-  <w:style w:type="paragraph" w:styleId="Heading8">
+  <w:style w:type="paragraph" w:styleId="8">
     <w:name w:val="heading 8"/>
-    <w:basedOn w:val="Normal"/>
-    <w:next w:val="BodyText"/>
+    <w:basedOn w:val="a"/>
+    <w:next w:val="a0"/>
     <w:uiPriority w:val="9"/>
     <w:unhideWhenUsed/>
     <w:qFormat/>
@@ -4967,10 +6479,10 @@
       <w:color w:val="4F81BD" w:themeColor="accent1"/>
     </w:rPr>
   </w:style>
-  <w:style w:type="paragraph" w:styleId="Heading9">
+  <w:style w:type="paragraph" w:styleId="9">
     <w:name w:val="heading 9"/>
-    <w:basedOn w:val="Normal"/>
-    <w:next w:val="BodyText"/>
+    <w:basedOn w:val="a"/>
+    <w:next w:val="a0"/>
     <w:uiPriority w:val="9"/>
     <w:unhideWhenUsed/>
     <w:qFormat/>
@@ -4985,13 +6497,13 @@
       <w:color w:val="4F81BD" w:themeColor="accent1"/>
     </w:rPr>
   </w:style>
-  <w:style w:type="character" w:default="1" w:styleId="DefaultParagraphFont">
+  <w:style w:type="character" w:default="1" w:styleId="a1">
     <w:name w:val="Default Paragraph Font"/>
     <w:uiPriority w:val="1"/>
     <w:semiHidden/>
     <w:unhideWhenUsed/>
   </w:style>
-  <w:style w:type="table" w:default="1" w:styleId="TableNormal">
+  <w:style w:type="table" w:default="1" w:styleId="a2">
     <w:name w:val="Normal Table"/>
     <w:uiPriority w:val="99"/>
     <w:semiHidden/>
@@ -5006,27 +6518,27 @@
       </w:tblCellMar>
     </w:tblPr>
   </w:style>
-  <w:style w:type="numbering" w:default="1" w:styleId="NoList">
+  <w:style w:type="numbering" w:default="1" w:styleId="a3">
     <w:name w:val="No List"/>
     <w:uiPriority w:val="99"/>
     <w:semiHidden/>
     <w:unhideWhenUsed/>
   </w:style>
-  <w:style w:type="paragraph" w:styleId="BodyText">
+  <w:style w:type="paragraph" w:styleId="a0">
     <w:name w:val="Body Text"/>
-    <w:basedOn w:val="Normal"/>
-    <w:link w:val="BodyTextChar"/>
+    <w:basedOn w:val="a"/>
+    <w:link w:val="a4"/>
     <w:autoRedefine/>
     <w:qFormat/>
-    <w:rsid w:val="000818E2"/>
+    <w:rsid w:val="00945090"/>
     <w:pPr>
-      <w:spacing w:after="0" w:line="360" w:lineRule="auto"/>
+      <w:spacing w:before="16" w:after="0" w:line="360" w:lineRule="auto"/>
     </w:pPr>
   </w:style>
   <w:style w:type="paragraph" w:customStyle="1" w:styleId="FirstParagraph">
     <w:name w:val="First Paragraph"/>
-    <w:basedOn w:val="BodyText"/>
-    <w:next w:val="BodyText"/>
+    <w:basedOn w:val="a0"/>
+    <w:next w:val="a0"/>
     <w:autoRedefine/>
     <w:qFormat/>
     <w:rsid w:val="00236480"/>
@@ -5036,16 +6548,16 @@
   </w:style>
   <w:style w:type="paragraph" w:customStyle="1" w:styleId="Compact">
     <w:name w:val="Compact"/>
-    <w:basedOn w:val="BodyText"/>
+    <w:basedOn w:val="a0"/>
     <w:qFormat/>
     <w:pPr>
       <w:spacing w:before="36" w:after="36"/>
     </w:pPr>
   </w:style>
-  <w:style w:type="paragraph" w:styleId="Title">
+  <w:style w:type="paragraph" w:styleId="a5">
     <w:name w:val="Title"/>
-    <w:basedOn w:val="Normal"/>
-    <w:next w:val="BodyText"/>
+    <w:basedOn w:val="a"/>
+    <w:next w:val="a0"/>
     <w:qFormat/>
     <w:rsid w:val="00C47859"/>
     <w:pPr>
@@ -5063,10 +6575,10 @@
       <w:szCs w:val="36"/>
     </w:rPr>
   </w:style>
-  <w:style w:type="paragraph" w:styleId="Subtitle">
+  <w:style w:type="paragraph" w:styleId="a6">
     <w:name w:val="Subtitle"/>
-    <w:basedOn w:val="Title"/>
-    <w:next w:val="BodyText"/>
+    <w:basedOn w:val="a5"/>
+    <w:next w:val="a0"/>
     <w:qFormat/>
     <w:pPr>
       <w:spacing w:before="240"/>
@@ -5078,7 +6590,7 @@
   </w:style>
   <w:style w:type="paragraph" w:customStyle="1" w:styleId="Author">
     <w:name w:val="Author"/>
-    <w:next w:val="BodyText"/>
+    <w:next w:val="a0"/>
     <w:qFormat/>
     <w:rsid w:val="00C47859"/>
     <w:pPr>
@@ -5090,9 +6602,9 @@
       <w:b/>
     </w:rPr>
   </w:style>
-  <w:style w:type="paragraph" w:styleId="Date">
+  <w:style w:type="paragraph" w:styleId="a7">
     <w:name w:val="Date"/>
-    <w:next w:val="BodyText"/>
+    <w:next w:val="a0"/>
     <w:qFormat/>
     <w:rsid w:val="00C47859"/>
     <w:pPr>
@@ -5106,8 +6618,8 @@
   </w:style>
   <w:style w:type="paragraph" w:customStyle="1" w:styleId="Abstract">
     <w:name w:val="Abstract"/>
-    <w:basedOn w:val="Normal"/>
-    <w:next w:val="BodyText"/>
+    <w:basedOn w:val="a"/>
+    <w:next w:val="a0"/>
     <w:qFormat/>
     <w:pPr>
       <w:keepNext/>
@@ -5119,15 +6631,15 @@
       <w:szCs w:val="20"/>
     </w:rPr>
   </w:style>
-  <w:style w:type="paragraph" w:styleId="Bibliography">
+  <w:style w:type="paragraph" w:styleId="a8">
     <w:name w:val="Bibliography"/>
-    <w:basedOn w:val="Normal"/>
+    <w:basedOn w:val="a"/>
     <w:qFormat/>
   </w:style>
-  <w:style w:type="paragraph" w:styleId="BlockText">
+  <w:style w:type="paragraph" w:styleId="a9">
     <w:name w:val="Block Text"/>
-    <w:basedOn w:val="BodyText"/>
-    <w:next w:val="BodyText"/>
+    <w:basedOn w:val="a0"/>
+    <w:next w:val="a0"/>
     <w:autoRedefine/>
     <w:uiPriority w:val="9"/>
     <w:unhideWhenUsed/>
@@ -5142,9 +6654,9 @@
       <w:color w:val="000000" w:themeColor="text1"/>
     </w:rPr>
   </w:style>
-  <w:style w:type="paragraph" w:styleId="FootnoteText">
+  <w:style w:type="paragraph" w:styleId="aa">
     <w:name w:val="footnote text"/>
-    <w:basedOn w:val="Normal"/>
+    <w:basedOn w:val="a"/>
     <w:uiPriority w:val="9"/>
     <w:unhideWhenUsed/>
     <w:qFormat/>
@@ -5204,7 +6716,7 @@
   </w:style>
   <w:style w:type="paragraph" w:customStyle="1" w:styleId="DefinitionTerm">
     <w:name w:val="Definition Term"/>
-    <w:basedOn w:val="Normal"/>
+    <w:basedOn w:val="a"/>
     <w:next w:val="Definition"/>
     <w:pPr>
       <w:keepNext/>
@@ -5217,12 +6729,12 @@
   </w:style>
   <w:style w:type="paragraph" w:customStyle="1" w:styleId="Definition">
     <w:name w:val="Definition"/>
-    <w:basedOn w:val="Normal"/>
-  </w:style>
-  <w:style w:type="paragraph" w:styleId="Caption">
+    <w:basedOn w:val="a"/>
+  </w:style>
+  <w:style w:type="paragraph" w:styleId="ab">
     <w:name w:val="caption"/>
-    <w:basedOn w:val="Normal"/>
-    <w:link w:val="CaptionChar"/>
+    <w:basedOn w:val="a"/>
+    <w:link w:val="ac"/>
     <w:pPr>
       <w:spacing w:after="120"/>
     </w:pPr>
@@ -5232,7 +6744,7 @@
   </w:style>
   <w:style w:type="paragraph" w:customStyle="1" w:styleId="TableCaption">
     <w:name w:val="Table Caption"/>
-    <w:basedOn w:val="Caption"/>
+    <w:basedOn w:val="ab"/>
     <w:autoRedefine/>
     <w:rsid w:val="00C47859"/>
     <w:pPr>
@@ -5246,7 +6758,7 @@
   </w:style>
   <w:style w:type="paragraph" w:customStyle="1" w:styleId="ImageCaption">
     <w:name w:val="Image Caption"/>
-    <w:basedOn w:val="Caption"/>
+    <w:basedOn w:val="ab"/>
     <w:rsid w:val="00C47859"/>
     <w:pPr>
       <w:jc w:val="center"/>
@@ -5258,7 +6770,7 @@
   </w:style>
   <w:style w:type="paragraph" w:customStyle="1" w:styleId="Figure">
     <w:name w:val="Figure"/>
-    <w:basedOn w:val="Normal"/>
+    <w:basedOn w:val="a"/>
   </w:style>
   <w:style w:type="paragraph" w:customStyle="1" w:styleId="CaptionedFigure">
     <w:name w:val="Captioned Figure"/>
@@ -5267,14 +6779,14 @@
       <w:keepNext/>
     </w:pPr>
   </w:style>
-  <w:style w:type="character" w:customStyle="1" w:styleId="CaptionChar">
-    <w:name w:val="Caption Char"/>
-    <w:basedOn w:val="DefaultParagraphFont"/>
-    <w:link w:val="Caption"/>
+  <w:style w:type="character" w:customStyle="1" w:styleId="ac">
+    <w:name w:val="题注 字符"/>
+    <w:basedOn w:val="a1"/>
+    <w:link w:val="ab"/>
   </w:style>
   <w:style w:type="character" w:customStyle="1" w:styleId="VerbatimChar">
     <w:name w:val="Verbatim Char"/>
-    <w:basedOn w:val="CaptionChar"/>
+    <w:basedOn w:val="ac"/>
     <w:link w:val="SourceCode"/>
     <w:rsid w:val="00CE1DC3"/>
     <w:rPr>
@@ -5283,27 +6795,27 @@
   </w:style>
   <w:style w:type="character" w:customStyle="1" w:styleId="SectionNumber">
     <w:name w:val="Section Number"/>
-    <w:basedOn w:val="CaptionChar"/>
-  </w:style>
-  <w:style w:type="character" w:styleId="FootnoteReference">
+    <w:basedOn w:val="ac"/>
+  </w:style>
+  <w:style w:type="character" w:styleId="ad">
     <w:name w:val="footnote reference"/>
-    <w:basedOn w:val="CaptionChar"/>
+    <w:basedOn w:val="ac"/>
     <w:rPr>
       <w:vertAlign w:val="superscript"/>
     </w:rPr>
   </w:style>
-  <w:style w:type="character" w:styleId="Hyperlink">
+  <w:style w:type="character" w:styleId="ae">
     <w:name w:val="Hyperlink"/>
-    <w:basedOn w:val="CaptionChar"/>
+    <w:basedOn w:val="ac"/>
     <w:uiPriority w:val="99"/>
     <w:rPr>
       <w:color w:val="4F81BD" w:themeColor="accent1"/>
     </w:rPr>
   </w:style>
-  <w:style w:type="paragraph" w:styleId="TOCHeading">
+  <w:style w:type="paragraph" w:styleId="TOC">
     <w:name w:val="TOC Heading"/>
-    <w:basedOn w:val="Heading1"/>
-    <w:next w:val="BodyText"/>
+    <w:basedOn w:val="1"/>
+    <w:next w:val="a0"/>
     <w:uiPriority w:val="39"/>
     <w:unhideWhenUsed/>
     <w:qFormat/>
@@ -5320,7 +6832,7 @@
   </w:style>
   <w:style w:type="paragraph" w:customStyle="1" w:styleId="SourceCode">
     <w:name w:val="Source Code"/>
-    <w:basedOn w:val="Normal"/>
+    <w:basedOn w:val="a"/>
     <w:link w:val="VerbatimChar"/>
     <w:autoRedefine/>
     <w:rsid w:val="00CE1DC3"/>
@@ -5654,8 +7166,8 @@
   </w:style>
   <w:style w:type="paragraph" w:styleId="TOC1">
     <w:name w:val="toc 1"/>
-    <w:basedOn w:val="Normal"/>
-    <w:next w:val="Normal"/>
+    <w:basedOn w:val="a"/>
+    <w:next w:val="a"/>
     <w:autoRedefine/>
     <w:uiPriority w:val="39"/>
     <w:unhideWhenUsed/>
@@ -5663,8 +7175,8 @@
   </w:style>
   <w:style w:type="paragraph" w:styleId="TOC2">
     <w:name w:val="toc 2"/>
-    <w:basedOn w:val="Normal"/>
-    <w:next w:val="Normal"/>
+    <w:basedOn w:val="a"/>
+    <w:next w:val="a"/>
     <w:autoRedefine/>
     <w:uiPriority w:val="39"/>
     <w:unhideWhenUsed/>
@@ -5675,8 +7187,8 @@
   </w:style>
   <w:style w:type="paragraph" w:styleId="TOC3">
     <w:name w:val="toc 3"/>
-    <w:basedOn w:val="Normal"/>
-    <w:next w:val="Normal"/>
+    <w:basedOn w:val="a"/>
+    <w:next w:val="a"/>
     <w:autoRedefine/>
     <w:uiPriority w:val="39"/>
     <w:unhideWhenUsed/>
@@ -5685,10 +7197,10 @@
       <w:ind w:leftChars="400" w:left="840"/>
     </w:pPr>
   </w:style>
-  <w:style w:type="paragraph" w:styleId="Header">
+  <w:style w:type="paragraph" w:styleId="af">
     <w:name w:val="header"/>
-    <w:basedOn w:val="Normal"/>
-    <w:link w:val="HeaderChar"/>
+    <w:basedOn w:val="a"/>
+    <w:link w:val="af0"/>
     <w:unhideWhenUsed/>
     <w:rsid w:val="00620E25"/>
     <w:pPr>
@@ -5707,20 +7219,20 @@
       <w:szCs w:val="18"/>
     </w:rPr>
   </w:style>
-  <w:style w:type="character" w:customStyle="1" w:styleId="HeaderChar">
-    <w:name w:val="Header Char"/>
-    <w:basedOn w:val="DefaultParagraphFont"/>
-    <w:link w:val="Header"/>
+  <w:style w:type="character" w:customStyle="1" w:styleId="af0">
+    <w:name w:val="页眉 字符"/>
+    <w:basedOn w:val="a1"/>
+    <w:link w:val="af"/>
     <w:rsid w:val="00620E25"/>
     <w:rPr>
       <w:sz w:val="18"/>
       <w:szCs w:val="18"/>
     </w:rPr>
   </w:style>
-  <w:style w:type="paragraph" w:styleId="Footer">
+  <w:style w:type="paragraph" w:styleId="af1">
     <w:name w:val="footer"/>
-    <w:basedOn w:val="Normal"/>
-    <w:link w:val="FooterChar"/>
+    <w:basedOn w:val="a"/>
+    <w:link w:val="af2"/>
     <w:uiPriority w:val="99"/>
     <w:unhideWhenUsed/>
     <w:rsid w:val="00620E25"/>
@@ -5736,10 +7248,10 @@
       <w:szCs w:val="18"/>
     </w:rPr>
   </w:style>
-  <w:style w:type="character" w:customStyle="1" w:styleId="FooterChar">
-    <w:name w:val="Footer Char"/>
-    <w:basedOn w:val="DefaultParagraphFont"/>
-    <w:link w:val="Footer"/>
+  <w:style w:type="character" w:customStyle="1" w:styleId="af2">
+    <w:name w:val="页脚 字符"/>
+    <w:basedOn w:val="a1"/>
+    <w:link w:val="af1"/>
     <w:uiPriority w:val="99"/>
     <w:rsid w:val="00620E25"/>
     <w:rPr>
@@ -5747,11 +7259,211 @@
       <w:szCs w:val="18"/>
     </w:rPr>
   </w:style>
-  <w:style w:type="character" w:customStyle="1" w:styleId="BodyTextChar">
-    <w:name w:val="Body Text Char"/>
-    <w:basedOn w:val="DefaultParagraphFont"/>
-    <w:link w:val="BodyText"/>
-    <w:rsid w:val="000818E2"/>
+  <w:style w:type="character" w:customStyle="1" w:styleId="a4">
+    <w:name w:val="正文文本 字符"/>
+    <w:basedOn w:val="a1"/>
+    <w:link w:val="a0"/>
+    <w:rsid w:val="00945090"/>
+  </w:style>
+  <w:style w:type="table" w:customStyle="1" w:styleId="TableNormal">
+    <w:name w:val="TableNormal"/>
+    <w:basedOn w:val="10"/>
+    <w:uiPriority w:val="99"/>
+    <w:rsid w:val="000D452F"/>
+    <w:pPr>
+      <w:spacing w:after="0"/>
+      <w:jc w:val="center"/>
+    </w:pPr>
+    <w:tblPr>
+      <w:jc w:val="center"/>
+      <w:tblBorders>
+        <w:top w:val="single" w:sz="4" w:space="0" w:color="auto"/>
+        <w:bottom w:val="single" w:sz="4" w:space="0" w:color="auto"/>
+      </w:tblBorders>
+    </w:tblPr>
+    <w:trPr>
+      <w:jc w:val="center"/>
+    </w:trPr>
+    <w:tcPr>
+      <w:shd w:val="clear" w:color="auto" w:fill="auto"/>
+      <w:vAlign w:val="center"/>
+    </w:tcPr>
+    <w:tblStylePr w:type="firstRow">
+      <w:rPr>
+        <w:i/>
+        <w:iCs/>
+      </w:rPr>
+      <w:tblPr/>
+      <w:tcPr>
+        <w:tcBorders>
+          <w:top w:val="single" w:sz="4" w:space="0" w:color="auto"/>
+          <w:left w:val="nil"/>
+          <w:bottom w:val="single" w:sz="4" w:space="0" w:color="auto"/>
+          <w:right w:val="nil"/>
+          <w:insideH w:val="nil"/>
+          <w:insideV w:val="nil"/>
+          <w:tl2br w:val="nil"/>
+          <w:tr2bl w:val="nil"/>
+        </w:tcBorders>
+        <w:shd w:val="clear" w:color="auto" w:fill="auto"/>
+      </w:tcPr>
+    </w:tblStylePr>
+    <w:tblStylePr w:type="lastRow">
+      <w:rPr>
+        <w:color w:val="auto"/>
+      </w:rPr>
+      <w:tblPr/>
+      <w:tcPr>
+        <w:tcBorders>
+          <w:top w:val="nil"/>
+          <w:left w:val="nil"/>
+          <w:bottom w:val="single" w:sz="4" w:space="0" w:color="auto"/>
+          <w:right w:val="nil"/>
+          <w:insideH w:val="nil"/>
+          <w:insideV w:val="nil"/>
+          <w:tl2br w:val="nil"/>
+          <w:tr2bl w:val="nil"/>
+        </w:tcBorders>
+      </w:tcPr>
+    </w:tblStylePr>
+    <w:tblStylePr w:type="firstCol">
+      <w:tblPr/>
+      <w:tcPr>
+        <w:tcBorders>
+          <w:right w:val="nil"/>
+          <w:tl2br w:val="none" w:sz="0" w:space="0" w:color="auto"/>
+          <w:tr2bl w:val="none" w:sz="0" w:space="0" w:color="auto"/>
+        </w:tcBorders>
+        <w:shd w:val="clear" w:color="auto" w:fill="auto"/>
+      </w:tcPr>
+    </w:tblStylePr>
+    <w:tblStylePr w:type="neCell">
+      <w:rPr>
+        <w:b/>
+        <w:bCs/>
+        <w:i w:val="0"/>
+        <w:iCs w:val="0"/>
+      </w:rPr>
+      <w:tblPr/>
+      <w:tcPr>
+        <w:tcBorders>
+          <w:tl2br w:val="none" w:sz="0" w:space="0" w:color="auto"/>
+          <w:tr2bl w:val="none" w:sz="0" w:space="0" w:color="auto"/>
+        </w:tcBorders>
+      </w:tcPr>
+    </w:tblStylePr>
+    <w:tblStylePr w:type="swCell">
+      <w:rPr>
+        <w:b/>
+        <w:bCs/>
+      </w:rPr>
+      <w:tblPr/>
+      <w:tcPr>
+        <w:tcBorders>
+          <w:tl2br w:val="none" w:sz="0" w:space="0" w:color="auto"/>
+          <w:tr2bl w:val="none" w:sz="0" w:space="0" w:color="auto"/>
+        </w:tcBorders>
+      </w:tcPr>
+    </w:tblStylePr>
+  </w:style>
+  <w:style w:type="table" w:styleId="10">
+    <w:name w:val="Table Classic 1"/>
+    <w:basedOn w:val="a2"/>
+    <w:semiHidden/>
+    <w:unhideWhenUsed/>
+    <w:rsid w:val="002C631E"/>
+    <w:tblPr>
+      <w:tblBorders>
+        <w:top w:val="single" w:sz="12" w:space="0" w:color="000000"/>
+        <w:bottom w:val="single" w:sz="12" w:space="0" w:color="000000"/>
+      </w:tblBorders>
+    </w:tblPr>
+    <w:tcPr>
+      <w:shd w:val="clear" w:color="auto" w:fill="auto"/>
+    </w:tcPr>
+    <w:tblStylePr w:type="firstRow">
+      <w:rPr>
+        <w:i/>
+        <w:iCs/>
+      </w:rPr>
+      <w:tblPr/>
+      <w:tcPr>
+        <w:tcBorders>
+          <w:bottom w:val="single" w:sz="6" w:space="0" w:color="000000"/>
+          <w:tl2br w:val="none" w:sz="0" w:space="0" w:color="auto"/>
+          <w:tr2bl w:val="none" w:sz="0" w:space="0" w:color="auto"/>
+        </w:tcBorders>
+      </w:tcPr>
+    </w:tblStylePr>
+    <w:tblStylePr w:type="lastRow">
+      <w:rPr>
+        <w:color w:val="auto"/>
+      </w:rPr>
+      <w:tblPr/>
+      <w:tcPr>
+        <w:tcBorders>
+          <w:top w:val="single" w:sz="6" w:space="0" w:color="000000"/>
+          <w:tl2br w:val="none" w:sz="0" w:space="0" w:color="auto"/>
+          <w:tr2bl w:val="none" w:sz="0" w:space="0" w:color="auto"/>
+        </w:tcBorders>
+      </w:tcPr>
+    </w:tblStylePr>
+    <w:tblStylePr w:type="firstCol">
+      <w:tblPr/>
+      <w:tcPr>
+        <w:tcBorders>
+          <w:right w:val="single" w:sz="6" w:space="0" w:color="000000"/>
+          <w:tl2br w:val="none" w:sz="0" w:space="0" w:color="auto"/>
+          <w:tr2bl w:val="none" w:sz="0" w:space="0" w:color="auto"/>
+        </w:tcBorders>
+      </w:tcPr>
+    </w:tblStylePr>
+    <w:tblStylePr w:type="neCell">
+      <w:rPr>
+        <w:b/>
+        <w:bCs/>
+        <w:i w:val="0"/>
+        <w:iCs w:val="0"/>
+      </w:rPr>
+      <w:tblPr/>
+      <w:tcPr>
+        <w:tcBorders>
+          <w:tl2br w:val="none" w:sz="0" w:space="0" w:color="auto"/>
+          <w:tr2bl w:val="none" w:sz="0" w:space="0" w:color="auto"/>
+        </w:tcBorders>
+      </w:tcPr>
+    </w:tblStylePr>
+    <w:tblStylePr w:type="swCell">
+      <w:rPr>
+        <w:b/>
+        <w:bCs/>
+      </w:rPr>
+      <w:tblPr/>
+      <w:tcPr>
+        <w:tcBorders>
+          <w:tl2br w:val="none" w:sz="0" w:space="0" w:color="auto"/>
+          <w:tr2bl w:val="none" w:sz="0" w:space="0" w:color="auto"/>
+        </w:tcBorders>
+      </w:tcPr>
+    </w:tblStylePr>
+  </w:style>
+  <w:style w:type="table" w:styleId="af3">
+    <w:name w:val="Table Grid"/>
+    <w:basedOn w:val="a2"/>
+    <w:rsid w:val="000D452F"/>
+    <w:pPr>
+      <w:spacing w:after="0"/>
+    </w:pPr>
+    <w:tblPr>
+      <w:tblBorders>
+        <w:top w:val="single" w:sz="4" w:space="0" w:color="auto"/>
+        <w:left w:val="single" w:sz="4" w:space="0" w:color="auto"/>
+        <w:bottom w:val="single" w:sz="4" w:space="0" w:color="auto"/>
+        <w:right w:val="single" w:sz="4" w:space="0" w:color="auto"/>
+        <w:insideH w:val="single" w:sz="4" w:space="0" w:color="auto"/>
+        <w:insideV w:val="single" w:sz="4" w:space="0" w:color="auto"/>
+      </w:tblBorders>
+    </w:tblPr>
   </w:style>
 </w:styles>
 </file>

</xml_diff>